<commit_message>
Update master to output generated at 38a8115
</commit_message>
<xml_diff>
--- a/answers-of-two-digit-mul.docx
+++ b/answers-of-two-digit-mul.docx
@@ -40,7 +40,7 @@
                 <w:rFonts w:ascii="TimeNewRoman" w:hAnsi="TimeNewRoman"/>
                 <w:sz w:val="30"/>
               </w:rPr>
-              <w:t>27×89=2403</w:t>
+              <w:t>99×34=3366</w:t>
             </w:r>
           </w:p>
         </w:tc>
@@ -57,7 +57,7 @@
                 <w:rFonts w:ascii="TimeNewRoman" w:hAnsi="TimeNewRoman"/>
                 <w:sz w:val="30"/>
               </w:rPr>
-              <w:t>47×54=2538</w:t>
+              <w:t>90×59=5310</w:t>
             </w:r>
           </w:p>
         </w:tc>
@@ -74,7 +74,7 @@
                 <w:rFonts w:ascii="TimeNewRoman" w:hAnsi="TimeNewRoman"/>
                 <w:sz w:val="30"/>
               </w:rPr>
-              <w:t>70×63=4410</w:t>
+              <w:t>65×17=1105</w:t>
             </w:r>
           </w:p>
         </w:tc>
@@ -91,7 +91,7 @@
                 <w:rFonts w:ascii="TimeNewRoman" w:hAnsi="TimeNewRoman"/>
                 <w:sz w:val="30"/>
               </w:rPr>
-              <w:t>53×37=1961</w:t>
+              <w:t>60×68=4080</w:t>
             </w:r>
           </w:p>
         </w:tc>
@@ -108,7 +108,7 @@
                 <w:rFonts w:ascii="TimeNewRoman" w:hAnsi="TimeNewRoman"/>
                 <w:sz w:val="30"/>
               </w:rPr>
-              <w:t>92×11=1012</w:t>
+              <w:t>91×38=3458</w:t>
             </w:r>
           </w:p>
         </w:tc>
@@ -127,7 +127,7 @@
                 <w:rFonts w:ascii="TimeNewRoman" w:hAnsi="TimeNewRoman"/>
                 <w:sz w:val="30"/>
               </w:rPr>
-              <w:t>35×59=2065</w:t>
+              <w:t>25×53=1325</w:t>
             </w:r>
           </w:p>
         </w:tc>
@@ -144,7 +144,7 @@
                 <w:rFonts w:ascii="TimeNewRoman" w:hAnsi="TimeNewRoman"/>
                 <w:sz w:val="30"/>
               </w:rPr>
-              <w:t>16×43=688</w:t>
+              <w:t>25×99=2475</w:t>
             </w:r>
           </w:p>
         </w:tc>
@@ -161,7 +161,7 @@
                 <w:rFonts w:ascii="TimeNewRoman" w:hAnsi="TimeNewRoman"/>
                 <w:sz w:val="30"/>
               </w:rPr>
-              <w:t>12×66=792</w:t>
+              <w:t>22×54=1188</w:t>
             </w:r>
           </w:p>
         </w:tc>
@@ -178,7 +178,7 @@
                 <w:rFonts w:ascii="TimeNewRoman" w:hAnsi="TimeNewRoman"/>
                 <w:sz w:val="30"/>
               </w:rPr>
-              <w:t>24×27=648</w:t>
+              <w:t>41×62=2542</w:t>
             </w:r>
           </w:p>
         </w:tc>
@@ -195,7 +195,7 @@
                 <w:rFonts w:ascii="TimeNewRoman" w:hAnsi="TimeNewRoman"/>
                 <w:sz w:val="30"/>
               </w:rPr>
-              <w:t>81×23=1863</w:t>
+              <w:t>83×19=1577</w:t>
             </w:r>
           </w:p>
         </w:tc>
@@ -214,7 +214,7 @@
                 <w:rFonts w:ascii="TimeNewRoman" w:hAnsi="TimeNewRoman"/>
                 <w:sz w:val="30"/>
               </w:rPr>
-              <w:t>93×53=4929</w:t>
+              <w:t>50×49=2450</w:t>
             </w:r>
           </w:p>
         </w:tc>
@@ -231,7 +231,7 @@
                 <w:rFonts w:ascii="TimeNewRoman" w:hAnsi="TimeNewRoman"/>
                 <w:sz w:val="30"/>
               </w:rPr>
-              <w:t>90×49=4410</w:t>
+              <w:t>87×40=3480</w:t>
             </w:r>
           </w:p>
         </w:tc>
@@ -248,7 +248,7 @@
                 <w:rFonts w:ascii="TimeNewRoman" w:hAnsi="TimeNewRoman"/>
                 <w:sz w:val="30"/>
               </w:rPr>
-              <w:t>20×54=1080</w:t>
+              <w:t>56×80=4480</w:t>
             </w:r>
           </w:p>
         </w:tc>
@@ -265,7 +265,7 @@
                 <w:rFonts w:ascii="TimeNewRoman" w:hAnsi="TimeNewRoman"/>
                 <w:sz w:val="30"/>
               </w:rPr>
-              <w:t>84×49=4116</w:t>
+              <w:t>26×67=1742</w:t>
             </w:r>
           </w:p>
         </w:tc>
@@ -282,7 +282,7 @@
                 <w:rFonts w:ascii="TimeNewRoman" w:hAnsi="TimeNewRoman"/>
                 <w:sz w:val="30"/>
               </w:rPr>
-              <w:t>50×85=4250</w:t>
+              <w:t>93×57=5301</w:t>
             </w:r>
           </w:p>
         </w:tc>
@@ -301,7 +301,7 @@
                 <w:rFonts w:ascii="TimeNewRoman" w:hAnsi="TimeNewRoman"/>
                 <w:sz w:val="30"/>
               </w:rPr>
-              <w:t>100×88=8800</w:t>
+              <w:t>95×69=6555</w:t>
             </w:r>
           </w:p>
         </w:tc>
@@ -318,7 +318,7 @@
                 <w:rFonts w:ascii="TimeNewRoman" w:hAnsi="TimeNewRoman"/>
                 <w:sz w:val="30"/>
               </w:rPr>
-              <w:t>28×96=2688</w:t>
+              <w:t>96×55=5280</w:t>
             </w:r>
           </w:p>
         </w:tc>
@@ -335,7 +335,7 @@
                 <w:rFonts w:ascii="TimeNewRoman" w:hAnsi="TimeNewRoman"/>
                 <w:sz w:val="30"/>
               </w:rPr>
-              <w:t>54×86=4644</w:t>
+              <w:t>86×100=8600</w:t>
             </w:r>
           </w:p>
         </w:tc>
@@ -352,7 +352,7 @@
                 <w:rFonts w:ascii="TimeNewRoman" w:hAnsi="TimeNewRoman"/>
                 <w:sz w:val="30"/>
               </w:rPr>
-              <w:t>45×20=900</w:t>
+              <w:t>47×47=2209</w:t>
             </w:r>
           </w:p>
         </w:tc>
@@ -369,7 +369,7 @@
                 <w:rFonts w:ascii="TimeNewRoman" w:hAnsi="TimeNewRoman"/>
                 <w:sz w:val="30"/>
               </w:rPr>
-              <w:t>97×53=5141</w:t>
+              <w:t>80×74=5920</w:t>
             </w:r>
           </w:p>
         </w:tc>
@@ -388,7 +388,7 @@
                 <w:rFonts w:ascii="TimeNewRoman" w:hAnsi="TimeNewRoman"/>
                 <w:sz w:val="30"/>
               </w:rPr>
-              <w:t>10×40=400</w:t>
+              <w:t>30×11=330</w:t>
             </w:r>
           </w:p>
         </w:tc>
@@ -405,7 +405,7 @@
                 <w:rFonts w:ascii="TimeNewRoman" w:hAnsi="TimeNewRoman"/>
                 <w:sz w:val="30"/>
               </w:rPr>
-              <w:t>54×81=4374</w:t>
+              <w:t>67×95=6365</w:t>
             </w:r>
           </w:p>
         </w:tc>
@@ -422,7 +422,7 @@
                 <w:rFonts w:ascii="TimeNewRoman" w:hAnsi="TimeNewRoman"/>
                 <w:sz w:val="30"/>
               </w:rPr>
-              <w:t>37×69=2553</w:t>
+              <w:t>99×71=7029</w:t>
             </w:r>
           </w:p>
         </w:tc>
@@ -439,7 +439,7 @@
                 <w:rFonts w:ascii="TimeNewRoman" w:hAnsi="TimeNewRoman"/>
                 <w:sz w:val="30"/>
               </w:rPr>
-              <w:t>70×48=3360</w:t>
+              <w:t>64×83=5312</w:t>
             </w:r>
           </w:p>
         </w:tc>
@@ -456,7 +456,7 @@
                 <w:rFonts w:ascii="TimeNewRoman" w:hAnsi="TimeNewRoman"/>
                 <w:sz w:val="30"/>
               </w:rPr>
-              <w:t>87×88=7656</w:t>
+              <w:t>87×16=1392</w:t>
             </w:r>
           </w:p>
         </w:tc>
@@ -475,7 +475,7 @@
                 <w:rFonts w:ascii="TimeNewRoman" w:hAnsi="TimeNewRoman"/>
                 <w:sz w:val="30"/>
               </w:rPr>
-              <w:t>33×34=1122</w:t>
+              <w:t>97×100=9700</w:t>
             </w:r>
           </w:p>
         </w:tc>
@@ -492,7 +492,7 @@
                 <w:rFonts w:ascii="TimeNewRoman" w:hAnsi="TimeNewRoman"/>
                 <w:sz w:val="30"/>
               </w:rPr>
-              <w:t>47×57=2679</w:t>
+              <w:t>17×77=1309</w:t>
             </w:r>
           </w:p>
         </w:tc>
@@ -509,7 +509,7 @@
                 <w:rFonts w:ascii="TimeNewRoman" w:hAnsi="TimeNewRoman"/>
                 <w:sz w:val="30"/>
               </w:rPr>
-              <w:t>43×60=2580</w:t>
+              <w:t>73×59=4307</w:t>
             </w:r>
           </w:p>
         </w:tc>
@@ -526,7 +526,7 @@
                 <w:rFonts w:ascii="TimeNewRoman" w:hAnsi="TimeNewRoman"/>
                 <w:sz w:val="30"/>
               </w:rPr>
-              <w:t>69×17=1173</w:t>
+              <w:t>23×14=322</w:t>
             </w:r>
           </w:p>
         </w:tc>
@@ -543,7 +543,616 @@
                 <w:rFonts w:ascii="TimeNewRoman" w:hAnsi="TimeNewRoman"/>
                 <w:sz w:val="30"/>
               </w:rPr>
-              <w:t>43×11=473</w:t>
+              <w:t>73×60=4380</w:t>
+            </w:r>
+          </w:p>
+        </w:tc>
+      </w:tr>
+      <w:tr>
+        <w:tc>
+          <w:tcPr>
+            <w:tcW w:type="dxa" w:w="1987"/>
+          </w:tcPr>
+          <w:p>
+            <w:pPr>
+              <w:jc w:val="left"/>
+            </w:pPr>
+            <w:r>
+              <w:rPr>
+                <w:rFonts w:ascii="TimeNewRoman" w:hAnsi="TimeNewRoman"/>
+                <w:sz w:val="30"/>
+              </w:rPr>
+              <w:t>15×91=1365</w:t>
+            </w:r>
+          </w:p>
+        </w:tc>
+        <w:tc>
+          <w:tcPr>
+            <w:tcW w:type="dxa" w:w="1987"/>
+          </w:tcPr>
+          <w:p>
+            <w:pPr>
+              <w:jc w:val="left"/>
+            </w:pPr>
+            <w:r>
+              <w:rPr>
+                <w:rFonts w:ascii="TimeNewRoman" w:hAnsi="TimeNewRoman"/>
+                <w:sz w:val="30"/>
+              </w:rPr>
+              <w:t>24×10=240</w:t>
+            </w:r>
+          </w:p>
+        </w:tc>
+        <w:tc>
+          <w:tcPr>
+            <w:tcW w:type="dxa" w:w="1987"/>
+          </w:tcPr>
+          <w:p>
+            <w:pPr>
+              <w:jc w:val="left"/>
+            </w:pPr>
+            <w:r>
+              <w:rPr>
+                <w:rFonts w:ascii="TimeNewRoman" w:hAnsi="TimeNewRoman"/>
+                <w:sz w:val="30"/>
+              </w:rPr>
+              <w:t>62×97=6014</w:t>
+            </w:r>
+          </w:p>
+        </w:tc>
+        <w:tc>
+          <w:tcPr>
+            <w:tcW w:type="dxa" w:w="1987"/>
+          </w:tcPr>
+          <w:p>
+            <w:pPr>
+              <w:jc w:val="left"/>
+            </w:pPr>
+            <w:r>
+              <w:rPr>
+                <w:rFonts w:ascii="TimeNewRoman" w:hAnsi="TimeNewRoman"/>
+                <w:sz w:val="30"/>
+              </w:rPr>
+              <w:t>92×67=6164</w:t>
+            </w:r>
+          </w:p>
+        </w:tc>
+        <w:tc>
+          <w:tcPr>
+            <w:tcW w:type="dxa" w:w="1987"/>
+          </w:tcPr>
+          <w:p>
+            <w:pPr>
+              <w:jc w:val="left"/>
+            </w:pPr>
+            <w:r>
+              <w:rPr>
+                <w:rFonts w:ascii="TimeNewRoman" w:hAnsi="TimeNewRoman"/>
+                <w:sz w:val="30"/>
+              </w:rPr>
+              <w:t>13×54=702</w:t>
+            </w:r>
+          </w:p>
+        </w:tc>
+      </w:tr>
+      <w:tr>
+        <w:tc>
+          <w:tcPr>
+            <w:tcW w:type="dxa" w:w="1987"/>
+          </w:tcPr>
+          <w:p>
+            <w:pPr>
+              <w:jc w:val="left"/>
+            </w:pPr>
+            <w:r>
+              <w:rPr>
+                <w:rFonts w:ascii="TimeNewRoman" w:hAnsi="TimeNewRoman"/>
+                <w:sz w:val="30"/>
+              </w:rPr>
+              <w:t>37×83=3071</w:t>
+            </w:r>
+          </w:p>
+        </w:tc>
+        <w:tc>
+          <w:tcPr>
+            <w:tcW w:type="dxa" w:w="1987"/>
+          </w:tcPr>
+          <w:p>
+            <w:pPr>
+              <w:jc w:val="left"/>
+            </w:pPr>
+            <w:r>
+              <w:rPr>
+                <w:rFonts w:ascii="TimeNewRoman" w:hAnsi="TimeNewRoman"/>
+                <w:sz w:val="30"/>
+              </w:rPr>
+              <w:t>96×85=8160</w:t>
+            </w:r>
+          </w:p>
+        </w:tc>
+        <w:tc>
+          <w:tcPr>
+            <w:tcW w:type="dxa" w:w="1987"/>
+          </w:tcPr>
+          <w:p>
+            <w:pPr>
+              <w:jc w:val="left"/>
+            </w:pPr>
+            <w:r>
+              <w:rPr>
+                <w:rFonts w:ascii="TimeNewRoman" w:hAnsi="TimeNewRoman"/>
+                <w:sz w:val="30"/>
+              </w:rPr>
+              <w:t>10×93=930</w:t>
+            </w:r>
+          </w:p>
+        </w:tc>
+        <w:tc>
+          <w:tcPr>
+            <w:tcW w:type="dxa" w:w="1987"/>
+          </w:tcPr>
+          <w:p>
+            <w:pPr>
+              <w:jc w:val="left"/>
+            </w:pPr>
+            <w:r>
+              <w:rPr>
+                <w:rFonts w:ascii="TimeNewRoman" w:hAnsi="TimeNewRoman"/>
+                <w:sz w:val="30"/>
+              </w:rPr>
+              <w:t>39×84=3276</w:t>
+            </w:r>
+          </w:p>
+        </w:tc>
+        <w:tc>
+          <w:tcPr>
+            <w:tcW w:type="dxa" w:w="1987"/>
+          </w:tcPr>
+          <w:p>
+            <w:pPr>
+              <w:jc w:val="left"/>
+            </w:pPr>
+            <w:r>
+              <w:rPr>
+                <w:rFonts w:ascii="TimeNewRoman" w:hAnsi="TimeNewRoman"/>
+                <w:sz w:val="30"/>
+              </w:rPr>
+              <w:t>78×24=1872</w:t>
+            </w:r>
+          </w:p>
+        </w:tc>
+      </w:tr>
+      <w:tr>
+        <w:tc>
+          <w:tcPr>
+            <w:tcW w:type="dxa" w:w="1987"/>
+          </w:tcPr>
+          <w:p>
+            <w:pPr>
+              <w:jc w:val="left"/>
+            </w:pPr>
+            <w:r>
+              <w:rPr>
+                <w:rFonts w:ascii="TimeNewRoman" w:hAnsi="TimeNewRoman"/>
+                <w:sz w:val="30"/>
+              </w:rPr>
+              <w:t>55×18=990</w:t>
+            </w:r>
+          </w:p>
+        </w:tc>
+        <w:tc>
+          <w:tcPr>
+            <w:tcW w:type="dxa" w:w="1987"/>
+          </w:tcPr>
+          <w:p>
+            <w:pPr>
+              <w:jc w:val="left"/>
+            </w:pPr>
+            <w:r>
+              <w:rPr>
+                <w:rFonts w:ascii="TimeNewRoman" w:hAnsi="TimeNewRoman"/>
+                <w:sz w:val="30"/>
+              </w:rPr>
+              <w:t>41×58=2378</w:t>
+            </w:r>
+          </w:p>
+        </w:tc>
+        <w:tc>
+          <w:tcPr>
+            <w:tcW w:type="dxa" w:w="1987"/>
+          </w:tcPr>
+          <w:p>
+            <w:pPr>
+              <w:jc w:val="left"/>
+            </w:pPr>
+            <w:r>
+              <w:rPr>
+                <w:rFonts w:ascii="TimeNewRoman" w:hAnsi="TimeNewRoman"/>
+                <w:sz w:val="30"/>
+              </w:rPr>
+              <w:t>92×15=1380</w:t>
+            </w:r>
+          </w:p>
+        </w:tc>
+        <w:tc>
+          <w:tcPr>
+            <w:tcW w:type="dxa" w:w="1987"/>
+          </w:tcPr>
+          <w:p>
+            <w:pPr>
+              <w:jc w:val="left"/>
+            </w:pPr>
+            <w:r>
+              <w:rPr>
+                <w:rFonts w:ascii="TimeNewRoman" w:hAnsi="TimeNewRoman"/>
+                <w:sz w:val="30"/>
+              </w:rPr>
+              <w:t>38×31=1178</w:t>
+            </w:r>
+          </w:p>
+        </w:tc>
+        <w:tc>
+          <w:tcPr>
+            <w:tcW w:type="dxa" w:w="1987"/>
+          </w:tcPr>
+          <w:p>
+            <w:pPr>
+              <w:jc w:val="left"/>
+            </w:pPr>
+            <w:r>
+              <w:rPr>
+                <w:rFonts w:ascii="TimeNewRoman" w:hAnsi="TimeNewRoman"/>
+                <w:sz w:val="30"/>
+              </w:rPr>
+              <w:t>48×88=4224</w:t>
+            </w:r>
+          </w:p>
+        </w:tc>
+      </w:tr>
+      <w:tr>
+        <w:tc>
+          <w:tcPr>
+            <w:tcW w:type="dxa" w:w="1987"/>
+          </w:tcPr>
+          <w:p>
+            <w:pPr>
+              <w:jc w:val="left"/>
+            </w:pPr>
+            <w:r>
+              <w:rPr>
+                <w:rFonts w:ascii="TimeNewRoman" w:hAnsi="TimeNewRoman"/>
+                <w:sz w:val="30"/>
+              </w:rPr>
+              <w:t>93×36=3348</w:t>
+            </w:r>
+          </w:p>
+        </w:tc>
+        <w:tc>
+          <w:tcPr>
+            <w:tcW w:type="dxa" w:w="1987"/>
+          </w:tcPr>
+          <w:p>
+            <w:pPr>
+              <w:jc w:val="left"/>
+            </w:pPr>
+            <w:r>
+              <w:rPr>
+                <w:rFonts w:ascii="TimeNewRoman" w:hAnsi="TimeNewRoman"/>
+                <w:sz w:val="30"/>
+              </w:rPr>
+              <w:t>41×91=3731</w:t>
+            </w:r>
+          </w:p>
+        </w:tc>
+        <w:tc>
+          <w:tcPr>
+            <w:tcW w:type="dxa" w:w="1987"/>
+          </w:tcPr>
+          <w:p>
+            <w:pPr>
+              <w:jc w:val="left"/>
+            </w:pPr>
+            <w:r>
+              <w:rPr>
+                <w:rFonts w:ascii="TimeNewRoman" w:hAnsi="TimeNewRoman"/>
+                <w:sz w:val="30"/>
+              </w:rPr>
+              <w:t>21×73=1533</w:t>
+            </w:r>
+          </w:p>
+        </w:tc>
+        <w:tc>
+          <w:tcPr>
+            <w:tcW w:type="dxa" w:w="1987"/>
+          </w:tcPr>
+          <w:p>
+            <w:pPr>
+              <w:jc w:val="left"/>
+            </w:pPr>
+            <w:r>
+              <w:rPr>
+                <w:rFonts w:ascii="TimeNewRoman" w:hAnsi="TimeNewRoman"/>
+                <w:sz w:val="30"/>
+              </w:rPr>
+              <w:t>85×43=3655</w:t>
+            </w:r>
+          </w:p>
+        </w:tc>
+        <w:tc>
+          <w:tcPr>
+            <w:tcW w:type="dxa" w:w="1987"/>
+          </w:tcPr>
+          <w:p>
+            <w:pPr>
+              <w:jc w:val="left"/>
+            </w:pPr>
+            <w:r>
+              <w:rPr>
+                <w:rFonts w:ascii="TimeNewRoman" w:hAnsi="TimeNewRoman"/>
+                <w:sz w:val="30"/>
+              </w:rPr>
+              <w:t>11×20=220</w:t>
+            </w:r>
+          </w:p>
+        </w:tc>
+      </w:tr>
+      <w:tr>
+        <w:tc>
+          <w:tcPr>
+            <w:tcW w:type="dxa" w:w="1987"/>
+          </w:tcPr>
+          <w:p>
+            <w:pPr>
+              <w:jc w:val="left"/>
+            </w:pPr>
+            <w:r>
+              <w:rPr>
+                <w:rFonts w:ascii="TimeNewRoman" w:hAnsi="TimeNewRoman"/>
+                <w:sz w:val="30"/>
+              </w:rPr>
+              <w:t>40×93=3720</w:t>
+            </w:r>
+          </w:p>
+        </w:tc>
+        <w:tc>
+          <w:tcPr>
+            <w:tcW w:type="dxa" w:w="1987"/>
+          </w:tcPr>
+          <w:p>
+            <w:pPr>
+              <w:jc w:val="left"/>
+            </w:pPr>
+            <w:r>
+              <w:rPr>
+                <w:rFonts w:ascii="TimeNewRoman" w:hAnsi="TimeNewRoman"/>
+                <w:sz w:val="30"/>
+              </w:rPr>
+              <w:t>13×40=520</w:t>
+            </w:r>
+          </w:p>
+        </w:tc>
+        <w:tc>
+          <w:tcPr>
+            <w:tcW w:type="dxa" w:w="1987"/>
+          </w:tcPr>
+          <w:p>
+            <w:pPr>
+              <w:jc w:val="left"/>
+            </w:pPr>
+            <w:r>
+              <w:rPr>
+                <w:rFonts w:ascii="TimeNewRoman" w:hAnsi="TimeNewRoman"/>
+                <w:sz w:val="30"/>
+              </w:rPr>
+              <w:t>100×94=9400</w:t>
+            </w:r>
+          </w:p>
+        </w:tc>
+        <w:tc>
+          <w:tcPr>
+            <w:tcW w:type="dxa" w:w="1987"/>
+          </w:tcPr>
+          <w:p>
+            <w:pPr>
+              <w:jc w:val="left"/>
+            </w:pPr>
+            <w:r>
+              <w:rPr>
+                <w:rFonts w:ascii="TimeNewRoman" w:hAnsi="TimeNewRoman"/>
+                <w:sz w:val="30"/>
+              </w:rPr>
+              <w:t>35×70=2450</w:t>
+            </w:r>
+          </w:p>
+        </w:tc>
+        <w:tc>
+          <w:tcPr>
+            <w:tcW w:type="dxa" w:w="1987"/>
+          </w:tcPr>
+          <w:p>
+            <w:pPr>
+              <w:jc w:val="left"/>
+            </w:pPr>
+            <w:r>
+              <w:rPr>
+                <w:rFonts w:ascii="TimeNewRoman" w:hAnsi="TimeNewRoman"/>
+                <w:sz w:val="30"/>
+              </w:rPr>
+              <w:t>57×66=3762</w:t>
+            </w:r>
+          </w:p>
+        </w:tc>
+      </w:tr>
+      <w:tr>
+        <w:tc>
+          <w:tcPr>
+            <w:tcW w:type="dxa" w:w="1987"/>
+          </w:tcPr>
+          <w:p>
+            <w:pPr>
+              <w:jc w:val="left"/>
+            </w:pPr>
+            <w:r>
+              <w:rPr>
+                <w:rFonts w:ascii="TimeNewRoman" w:hAnsi="TimeNewRoman"/>
+                <w:sz w:val="30"/>
+              </w:rPr>
+              <w:t>33×87=2871</w:t>
+            </w:r>
+          </w:p>
+        </w:tc>
+        <w:tc>
+          <w:tcPr>
+            <w:tcW w:type="dxa" w:w="1987"/>
+          </w:tcPr>
+          <w:p>
+            <w:pPr>
+              <w:jc w:val="left"/>
+            </w:pPr>
+            <w:r>
+              <w:rPr>
+                <w:rFonts w:ascii="TimeNewRoman" w:hAnsi="TimeNewRoman"/>
+                <w:sz w:val="30"/>
+              </w:rPr>
+              <w:t>72×90=6480</w:t>
+            </w:r>
+          </w:p>
+        </w:tc>
+        <w:tc>
+          <w:tcPr>
+            <w:tcW w:type="dxa" w:w="1987"/>
+          </w:tcPr>
+          <w:p>
+            <w:pPr>
+              <w:jc w:val="left"/>
+            </w:pPr>
+            <w:r>
+              <w:rPr>
+                <w:rFonts w:ascii="TimeNewRoman" w:hAnsi="TimeNewRoman"/>
+                <w:sz w:val="30"/>
+              </w:rPr>
+              <w:t>41×72=2952</w:t>
+            </w:r>
+          </w:p>
+        </w:tc>
+        <w:tc>
+          <w:tcPr>
+            <w:tcW w:type="dxa" w:w="1987"/>
+          </w:tcPr>
+          <w:p>
+            <w:pPr>
+              <w:jc w:val="left"/>
+            </w:pPr>
+            <w:r>
+              <w:rPr>
+                <w:rFonts w:ascii="TimeNewRoman" w:hAnsi="TimeNewRoman"/>
+                <w:sz w:val="30"/>
+              </w:rPr>
+              <w:t>67×86=5762</w:t>
+            </w:r>
+          </w:p>
+        </w:tc>
+        <w:tc>
+          <w:tcPr>
+            <w:tcW w:type="dxa" w:w="1987"/>
+          </w:tcPr>
+          <w:p>
+            <w:pPr>
+              <w:jc w:val="left"/>
+            </w:pPr>
+            <w:r>
+              <w:rPr>
+                <w:rFonts w:ascii="TimeNewRoman" w:hAnsi="TimeNewRoman"/>
+                <w:sz w:val="30"/>
+              </w:rPr>
+              <w:t>92×76=6992</w:t>
+            </w:r>
+          </w:p>
+        </w:tc>
+      </w:tr>
+      <w:tr>
+        <w:tc>
+          <w:tcPr>
+            <w:tcW w:type="dxa" w:w="1987"/>
+          </w:tcPr>
+          <w:p>
+            <w:pPr>
+              <w:jc w:val="left"/>
+            </w:pPr>
+            <w:r>
+              <w:rPr>
+                <w:rFonts w:ascii="TimeNewRoman" w:hAnsi="TimeNewRoman"/>
+                <w:sz w:val="30"/>
+              </w:rPr>
+              <w:t>29×42=1218</w:t>
+            </w:r>
+          </w:p>
+        </w:tc>
+        <w:tc>
+          <w:tcPr>
+            <w:tcW w:type="dxa" w:w="1987"/>
+          </w:tcPr>
+          <w:p>
+            <w:pPr>
+              <w:jc w:val="left"/>
+            </w:pPr>
+            <w:r>
+              <w:rPr>
+                <w:rFonts w:ascii="TimeNewRoman" w:hAnsi="TimeNewRoman"/>
+                <w:sz w:val="30"/>
+              </w:rPr>
+              <w:t>55×46=2530</w:t>
+            </w:r>
+          </w:p>
+        </w:tc>
+        <w:tc>
+          <w:tcPr>
+            <w:tcW w:type="dxa" w:w="1987"/>
+          </w:tcPr>
+          <w:p>
+            <w:pPr>
+              <w:jc w:val="left"/>
+            </w:pPr>
+            <w:r>
+              <w:rPr>
+                <w:rFonts w:ascii="TimeNewRoman" w:hAnsi="TimeNewRoman"/>
+                <w:sz w:val="30"/>
+              </w:rPr>
+              <w:t>50×100=5000</w:t>
+            </w:r>
+          </w:p>
+        </w:tc>
+        <w:tc>
+          <w:tcPr>
+            <w:tcW w:type="dxa" w:w="1987"/>
+          </w:tcPr>
+          <w:p>
+            <w:pPr>
+              <w:jc w:val="left"/>
+            </w:pPr>
+            <w:r>
+              <w:rPr>
+                <w:rFonts w:ascii="TimeNewRoman" w:hAnsi="TimeNewRoman"/>
+                <w:sz w:val="30"/>
+              </w:rPr>
+              <w:t>56×80=4480</w:t>
+            </w:r>
+          </w:p>
+        </w:tc>
+        <w:tc>
+          <w:tcPr>
+            <w:tcW w:type="dxa" w:w="1987"/>
+          </w:tcPr>
+          <w:p>
+            <w:pPr>
+              <w:jc w:val="left"/>
+            </w:pPr>
+            <w:r>
+              <w:rPr>
+                <w:rFonts w:ascii="TimeNewRoman" w:hAnsi="TimeNewRoman"/>
+                <w:sz w:val="30"/>
+              </w:rPr>
+              <w:t>76×81=6156</w:t>
             </w:r>
           </w:p>
         </w:tc>
@@ -579,7 +1188,7 @@
                 <w:rFonts w:ascii="TimeNewRoman" w:hAnsi="TimeNewRoman"/>
                 <w:sz w:val="30"/>
               </w:rPr>
-              <w:t>56×43=2408</w:t>
+              <w:t>74×98=7252</w:t>
             </w:r>
           </w:p>
         </w:tc>
@@ -596,7 +1205,7 @@
                 <w:rFonts w:ascii="TimeNewRoman" w:hAnsi="TimeNewRoman"/>
                 <w:sz w:val="30"/>
               </w:rPr>
-              <w:t>64×63=4032</w:t>
+              <w:t>35×28=980</w:t>
             </w:r>
           </w:p>
         </w:tc>
@@ -613,7 +1222,7 @@
                 <w:rFonts w:ascii="TimeNewRoman" w:hAnsi="TimeNewRoman"/>
                 <w:sz w:val="30"/>
               </w:rPr>
-              <w:t>98×44=4312</w:t>
+              <w:t>11×39=429</w:t>
             </w:r>
           </w:p>
         </w:tc>
@@ -630,7 +1239,7 @@
                 <w:rFonts w:ascii="TimeNewRoman" w:hAnsi="TimeNewRoman"/>
                 <w:sz w:val="30"/>
               </w:rPr>
-              <w:t>62×48=2976</w:t>
+              <w:t>59×40=2360</w:t>
             </w:r>
           </w:p>
         </w:tc>
@@ -649,7 +1258,7 @@
                 <w:rFonts w:ascii="TimeNewRoman" w:hAnsi="TimeNewRoman"/>
                 <w:sz w:val="30"/>
               </w:rPr>
-              <w:t>66×43=2838</w:t>
+              <w:t>42×86=3612</w:t>
             </w:r>
           </w:p>
         </w:tc>
@@ -666,7 +1275,7 @@
                 <w:rFonts w:ascii="TimeNewRoman" w:hAnsi="TimeNewRoman"/>
                 <w:sz w:val="30"/>
               </w:rPr>
-              <w:t>52×54=2808</w:t>
+              <w:t>12×24=288</w:t>
             </w:r>
           </w:p>
         </w:tc>
@@ -683,7 +1292,7 @@
                 <w:rFonts w:ascii="TimeNewRoman" w:hAnsi="TimeNewRoman"/>
                 <w:sz w:val="30"/>
               </w:rPr>
-              <w:t>42×21=882</w:t>
+              <w:t>86×31=2666</w:t>
             </w:r>
           </w:p>
         </w:tc>
@@ -700,7 +1309,7 @@
                 <w:rFonts w:ascii="TimeNewRoman" w:hAnsi="TimeNewRoman"/>
                 <w:sz w:val="30"/>
               </w:rPr>
-              <w:t>58×25=1450</w:t>
+              <w:t>62×22=1364</w:t>
             </w:r>
           </w:p>
         </w:tc>
@@ -717,7 +1326,7 @@
                 <w:rFonts w:ascii="TimeNewRoman" w:hAnsi="TimeNewRoman"/>
                 <w:sz w:val="30"/>
               </w:rPr>
-              <w:t>32×30=960</w:t>
+              <w:t>66×93=6138</w:t>
             </w:r>
           </w:p>
         </w:tc>
@@ -736,7 +1345,7 @@
                 <w:rFonts w:ascii="TimeNewRoman" w:hAnsi="TimeNewRoman"/>
                 <w:sz w:val="30"/>
               </w:rPr>
-              <w:t>19×87=1653</w:t>
+              <w:t>49×84=4116</w:t>
             </w:r>
           </w:p>
         </w:tc>
@@ -753,7 +1362,7 @@
                 <w:rFonts w:ascii="TimeNewRoman" w:hAnsi="TimeNewRoman"/>
                 <w:sz w:val="30"/>
               </w:rPr>
-              <w:t>30×43=1290</w:t>
+              <w:t>28×94=2632</w:t>
             </w:r>
           </w:p>
         </w:tc>
@@ -770,7 +1379,7 @@
                 <w:rFonts w:ascii="TimeNewRoman" w:hAnsi="TimeNewRoman"/>
                 <w:sz w:val="30"/>
               </w:rPr>
-              <w:t>40×89=3560</w:t>
+              <w:t>97×37=3589</w:t>
             </w:r>
           </w:p>
         </w:tc>
@@ -787,7 +1396,7 @@
                 <w:rFonts w:ascii="TimeNewRoman" w:hAnsi="TimeNewRoman"/>
                 <w:sz w:val="30"/>
               </w:rPr>
-              <w:t>24×49=1176</w:t>
+              <w:t>54×48=2592</w:t>
             </w:r>
           </w:p>
         </w:tc>
@@ -804,7 +1413,7 @@
                 <w:rFonts w:ascii="TimeNewRoman" w:hAnsi="TimeNewRoman"/>
                 <w:sz w:val="30"/>
               </w:rPr>
-              <w:t>95×74=7030</w:t>
+              <w:t>69×15=1035</w:t>
             </w:r>
           </w:p>
         </w:tc>
@@ -823,7 +1432,7 @@
                 <w:rFonts w:ascii="TimeNewRoman" w:hAnsi="TimeNewRoman"/>
                 <w:sz w:val="30"/>
               </w:rPr>
-              <w:t>92×12=1104</w:t>
+              <w:t>57×97=5529</w:t>
             </w:r>
           </w:p>
         </w:tc>
@@ -840,7 +1449,7 @@
                 <w:rFonts w:ascii="TimeNewRoman" w:hAnsi="TimeNewRoman"/>
                 <w:sz w:val="30"/>
               </w:rPr>
-              <w:t>53×37=1961</w:t>
+              <w:t>22×61=1342</w:t>
             </w:r>
           </w:p>
         </w:tc>
@@ -857,7 +1466,7 @@
                 <w:rFonts w:ascii="TimeNewRoman" w:hAnsi="TimeNewRoman"/>
                 <w:sz w:val="30"/>
               </w:rPr>
-              <w:t>73×73=5329</w:t>
+              <w:t>50×47=2350</w:t>
             </w:r>
           </w:p>
         </w:tc>
@@ -874,7 +1483,7 @@
                 <w:rFonts w:ascii="TimeNewRoman" w:hAnsi="TimeNewRoman"/>
                 <w:sz w:val="30"/>
               </w:rPr>
-              <w:t>36×99=3564</w:t>
+              <w:t>73×10=730</w:t>
             </w:r>
           </w:p>
         </w:tc>
@@ -891,7 +1500,7 @@
                 <w:rFonts w:ascii="TimeNewRoman" w:hAnsi="TimeNewRoman"/>
                 <w:sz w:val="30"/>
               </w:rPr>
-              <w:t>12×54=648</w:t>
+              <w:t>20×22=440</w:t>
             </w:r>
           </w:p>
         </w:tc>
@@ -910,7 +1519,7 @@
                 <w:rFonts w:ascii="TimeNewRoman" w:hAnsi="TimeNewRoman"/>
                 <w:sz w:val="30"/>
               </w:rPr>
-              <w:t>14×70=980</w:t>
+              <w:t>54×79=4266</w:t>
             </w:r>
           </w:p>
         </w:tc>
@@ -927,7 +1536,7 @@
                 <w:rFonts w:ascii="TimeNewRoman" w:hAnsi="TimeNewRoman"/>
                 <w:sz w:val="30"/>
               </w:rPr>
-              <w:t>20×49=980</w:t>
+              <w:t>48×28=1344</w:t>
             </w:r>
           </w:p>
         </w:tc>
@@ -944,7 +1553,7 @@
                 <w:rFonts w:ascii="TimeNewRoman" w:hAnsi="TimeNewRoman"/>
                 <w:sz w:val="30"/>
               </w:rPr>
-              <w:t>61×12=732</w:t>
+              <w:t>34×72=2448</w:t>
             </w:r>
           </w:p>
         </w:tc>
@@ -961,7 +1570,7 @@
                 <w:rFonts w:ascii="TimeNewRoman" w:hAnsi="TimeNewRoman"/>
                 <w:sz w:val="30"/>
               </w:rPr>
-              <w:t>35×53=1855</w:t>
+              <w:t>52×10=520</w:t>
             </w:r>
           </w:p>
         </w:tc>
@@ -978,7 +1587,7 @@
                 <w:rFonts w:ascii="TimeNewRoman" w:hAnsi="TimeNewRoman"/>
                 <w:sz w:val="30"/>
               </w:rPr>
-              <w:t>40×60=2400</w:t>
+              <w:t>85×85=7225</w:t>
             </w:r>
           </w:p>
         </w:tc>
@@ -997,7 +1606,7 @@
                 <w:rFonts w:ascii="TimeNewRoman" w:hAnsi="TimeNewRoman"/>
                 <w:sz w:val="30"/>
               </w:rPr>
-              <w:t>63×94=5922</w:t>
+              <w:t>18×63=1134</w:t>
             </w:r>
           </w:p>
         </w:tc>
@@ -1014,7 +1623,7 @@
                 <w:rFonts w:ascii="TimeNewRoman" w:hAnsi="TimeNewRoman"/>
                 <w:sz w:val="30"/>
               </w:rPr>
-              <w:t>76×78=5928</w:t>
+              <w:t>25×60=1500</w:t>
             </w:r>
           </w:p>
         </w:tc>
@@ -1031,7 +1640,7 @@
                 <w:rFonts w:ascii="TimeNewRoman" w:hAnsi="TimeNewRoman"/>
                 <w:sz w:val="30"/>
               </w:rPr>
-              <w:t>100×87=8700</w:t>
+              <w:t>74×80=5920</w:t>
             </w:r>
           </w:p>
         </w:tc>
@@ -1048,7 +1657,7 @@
                 <w:rFonts w:ascii="TimeNewRoman" w:hAnsi="TimeNewRoman"/>
                 <w:sz w:val="30"/>
               </w:rPr>
-              <w:t>75×40=3000</w:t>
+              <w:t>84×60=5040</w:t>
             </w:r>
           </w:p>
         </w:tc>
@@ -1065,7 +1674,7 @@
                 <w:rFonts w:ascii="TimeNewRoman" w:hAnsi="TimeNewRoman"/>
                 <w:sz w:val="30"/>
               </w:rPr>
-              <w:t>91×74=6734</w:t>
+              <w:t>18×66=1188</w:t>
             </w:r>
           </w:p>
         </w:tc>
@@ -1084,7 +1693,7 @@
                 <w:rFonts w:ascii="TimeNewRoman" w:hAnsi="TimeNewRoman"/>
                 <w:sz w:val="30"/>
               </w:rPr>
-              <w:t>35×95=3325</w:t>
+              <w:t>68×35=2380</w:t>
             </w:r>
           </w:p>
         </w:tc>
@@ -1101,7 +1710,7 @@
                 <w:rFonts w:ascii="TimeNewRoman" w:hAnsi="TimeNewRoman"/>
                 <w:sz w:val="30"/>
               </w:rPr>
-              <w:t>68×43=2924</w:t>
+              <w:t>85×100=8500</w:t>
             </w:r>
           </w:p>
         </w:tc>
@@ -1118,7 +1727,7 @@
                 <w:rFonts w:ascii="TimeNewRoman" w:hAnsi="TimeNewRoman"/>
                 <w:sz w:val="30"/>
               </w:rPr>
-              <w:t>18×22=396</w:t>
+              <w:t>47×84=3948</w:t>
             </w:r>
           </w:p>
         </w:tc>
@@ -1135,7 +1744,7 @@
                 <w:rFonts w:ascii="TimeNewRoman" w:hAnsi="TimeNewRoman"/>
                 <w:sz w:val="30"/>
               </w:rPr>
-              <w:t>38×24=912</w:t>
+              <w:t>49×36=1764</w:t>
             </w:r>
           </w:p>
         </w:tc>
@@ -1152,616 +1761,7 @@
                 <w:rFonts w:ascii="TimeNewRoman" w:hAnsi="TimeNewRoman"/>
                 <w:sz w:val="30"/>
               </w:rPr>
-              <w:t>48×85=4080</w:t>
-            </w:r>
-          </w:p>
-        </w:tc>
-      </w:tr>
-      <w:tr>
-        <w:tc>
-          <w:tcPr>
-            <w:tcW w:type="dxa" w:w="1987"/>
-          </w:tcPr>
-          <w:p>
-            <w:pPr>
-              <w:jc w:val="left"/>
-            </w:pPr>
-            <w:r>
-              <w:rPr>
-                <w:rFonts w:ascii="TimeNewRoman" w:hAnsi="TimeNewRoman"/>
-                <w:sz w:val="30"/>
-              </w:rPr>
-              <w:t>91×43=3913</w:t>
-            </w:r>
-          </w:p>
-        </w:tc>
-        <w:tc>
-          <w:tcPr>
-            <w:tcW w:type="dxa" w:w="1987"/>
-          </w:tcPr>
-          <w:p>
-            <w:pPr>
-              <w:jc w:val="left"/>
-            </w:pPr>
-            <w:r>
-              <w:rPr>
-                <w:rFonts w:ascii="TimeNewRoman" w:hAnsi="TimeNewRoman"/>
-                <w:sz w:val="30"/>
-              </w:rPr>
-              <w:t>96×92=8832</w:t>
-            </w:r>
-          </w:p>
-        </w:tc>
-        <w:tc>
-          <w:tcPr>
-            <w:tcW w:type="dxa" w:w="1987"/>
-          </w:tcPr>
-          <w:p>
-            <w:pPr>
-              <w:jc w:val="left"/>
-            </w:pPr>
-            <w:r>
-              <w:rPr>
-                <w:rFonts w:ascii="TimeNewRoman" w:hAnsi="TimeNewRoman"/>
-                <w:sz w:val="30"/>
-              </w:rPr>
-              <w:t>99×14=1386</w:t>
-            </w:r>
-          </w:p>
-        </w:tc>
-        <w:tc>
-          <w:tcPr>
-            <w:tcW w:type="dxa" w:w="1987"/>
-          </w:tcPr>
-          <w:p>
-            <w:pPr>
-              <w:jc w:val="left"/>
-            </w:pPr>
-            <w:r>
-              <w:rPr>
-                <w:rFonts w:ascii="TimeNewRoman" w:hAnsi="TimeNewRoman"/>
-                <w:sz w:val="30"/>
-              </w:rPr>
-              <w:t>19×10=190</w:t>
-            </w:r>
-          </w:p>
-        </w:tc>
-        <w:tc>
-          <w:tcPr>
-            <w:tcW w:type="dxa" w:w="1987"/>
-          </w:tcPr>
-          <w:p>
-            <w:pPr>
-              <w:jc w:val="left"/>
-            </w:pPr>
-            <w:r>
-              <w:rPr>
-                <w:rFonts w:ascii="TimeNewRoman" w:hAnsi="TimeNewRoman"/>
-                <w:sz w:val="30"/>
-              </w:rPr>
-              <w:t>34×43=1462</w:t>
-            </w:r>
-          </w:p>
-        </w:tc>
-      </w:tr>
-      <w:tr>
-        <w:tc>
-          <w:tcPr>
-            <w:tcW w:type="dxa" w:w="1987"/>
-          </w:tcPr>
-          <w:p>
-            <w:pPr>
-              <w:jc w:val="left"/>
-            </w:pPr>
-            <w:r>
-              <w:rPr>
-                <w:rFonts w:ascii="TimeNewRoman" w:hAnsi="TimeNewRoman"/>
-                <w:sz w:val="30"/>
-              </w:rPr>
-              <w:t>15×62=930</w:t>
-            </w:r>
-          </w:p>
-        </w:tc>
-        <w:tc>
-          <w:tcPr>
-            <w:tcW w:type="dxa" w:w="1987"/>
-          </w:tcPr>
-          <w:p>
-            <w:pPr>
-              <w:jc w:val="left"/>
-            </w:pPr>
-            <w:r>
-              <w:rPr>
-                <w:rFonts w:ascii="TimeNewRoman" w:hAnsi="TimeNewRoman"/>
-                <w:sz w:val="30"/>
-              </w:rPr>
-              <w:t>92×78=7176</w:t>
-            </w:r>
-          </w:p>
-        </w:tc>
-        <w:tc>
-          <w:tcPr>
-            <w:tcW w:type="dxa" w:w="1987"/>
-          </w:tcPr>
-          <w:p>
-            <w:pPr>
-              <w:jc w:val="left"/>
-            </w:pPr>
-            <w:r>
-              <w:rPr>
-                <w:rFonts w:ascii="TimeNewRoman" w:hAnsi="TimeNewRoman"/>
-                <w:sz w:val="30"/>
-              </w:rPr>
-              <w:t>83×73=6059</w:t>
-            </w:r>
-          </w:p>
-        </w:tc>
-        <w:tc>
-          <w:tcPr>
-            <w:tcW w:type="dxa" w:w="1987"/>
-          </w:tcPr>
-          <w:p>
-            <w:pPr>
-              <w:jc w:val="left"/>
-            </w:pPr>
-            <w:r>
-              <w:rPr>
-                <w:rFonts w:ascii="TimeNewRoman" w:hAnsi="TimeNewRoman"/>
-                <w:sz w:val="30"/>
-              </w:rPr>
-              <w:t>57×49=2793</w:t>
-            </w:r>
-          </w:p>
-        </w:tc>
-        <w:tc>
-          <w:tcPr>
-            <w:tcW w:type="dxa" w:w="1987"/>
-          </w:tcPr>
-          <w:p>
-            <w:pPr>
-              <w:jc w:val="left"/>
-            </w:pPr>
-            <w:r>
-              <w:rPr>
-                <w:rFonts w:ascii="TimeNewRoman" w:hAnsi="TimeNewRoman"/>
-                <w:sz w:val="30"/>
-              </w:rPr>
-              <w:t>35×41=1435</w:t>
-            </w:r>
-          </w:p>
-        </w:tc>
-      </w:tr>
-      <w:tr>
-        <w:tc>
-          <w:tcPr>
-            <w:tcW w:type="dxa" w:w="1987"/>
-          </w:tcPr>
-          <w:p>
-            <w:pPr>
-              <w:jc w:val="left"/>
-            </w:pPr>
-            <w:r>
-              <w:rPr>
-                <w:rFonts w:ascii="TimeNewRoman" w:hAnsi="TimeNewRoman"/>
-                <w:sz w:val="30"/>
-              </w:rPr>
-              <w:t>54×81=4374</w:t>
-            </w:r>
-          </w:p>
-        </w:tc>
-        <w:tc>
-          <w:tcPr>
-            <w:tcW w:type="dxa" w:w="1987"/>
-          </w:tcPr>
-          <w:p>
-            <w:pPr>
-              <w:jc w:val="left"/>
-            </w:pPr>
-            <w:r>
-              <w:rPr>
-                <w:rFonts w:ascii="TimeNewRoman" w:hAnsi="TimeNewRoman"/>
-                <w:sz w:val="30"/>
-              </w:rPr>
-              <w:t>20×88=1760</w:t>
-            </w:r>
-          </w:p>
-        </w:tc>
-        <w:tc>
-          <w:tcPr>
-            <w:tcW w:type="dxa" w:w="1987"/>
-          </w:tcPr>
-          <w:p>
-            <w:pPr>
-              <w:jc w:val="left"/>
-            </w:pPr>
-            <w:r>
-              <w:rPr>
-                <w:rFonts w:ascii="TimeNewRoman" w:hAnsi="TimeNewRoman"/>
-                <w:sz w:val="30"/>
-              </w:rPr>
-              <w:t>41×63=2583</w:t>
-            </w:r>
-          </w:p>
-        </w:tc>
-        <w:tc>
-          <w:tcPr>
-            <w:tcW w:type="dxa" w:w="1987"/>
-          </w:tcPr>
-          <w:p>
-            <w:pPr>
-              <w:jc w:val="left"/>
-            </w:pPr>
-            <w:r>
-              <w:rPr>
-                <w:rFonts w:ascii="TimeNewRoman" w:hAnsi="TimeNewRoman"/>
-                <w:sz w:val="30"/>
-              </w:rPr>
-              <w:t>40×29=1160</w:t>
-            </w:r>
-          </w:p>
-        </w:tc>
-        <w:tc>
-          <w:tcPr>
-            <w:tcW w:type="dxa" w:w="1987"/>
-          </w:tcPr>
-          <w:p>
-            <w:pPr>
-              <w:jc w:val="left"/>
-            </w:pPr>
-            <w:r>
-              <w:rPr>
-                <w:rFonts w:ascii="TimeNewRoman" w:hAnsi="TimeNewRoman"/>
-                <w:sz w:val="30"/>
-              </w:rPr>
-              <w:t>25×83=2075</w:t>
-            </w:r>
-          </w:p>
-        </w:tc>
-      </w:tr>
-      <w:tr>
-        <w:tc>
-          <w:tcPr>
-            <w:tcW w:type="dxa" w:w="1987"/>
-          </w:tcPr>
-          <w:p>
-            <w:pPr>
-              <w:jc w:val="left"/>
-            </w:pPr>
-            <w:r>
-              <w:rPr>
-                <w:rFonts w:ascii="TimeNewRoman" w:hAnsi="TimeNewRoman"/>
-                <w:sz w:val="30"/>
-              </w:rPr>
-              <w:t>97×16=1552</w:t>
-            </w:r>
-          </w:p>
-        </w:tc>
-        <w:tc>
-          <w:tcPr>
-            <w:tcW w:type="dxa" w:w="1987"/>
-          </w:tcPr>
-          <w:p>
-            <w:pPr>
-              <w:jc w:val="left"/>
-            </w:pPr>
-            <w:r>
-              <w:rPr>
-                <w:rFonts w:ascii="TimeNewRoman" w:hAnsi="TimeNewRoman"/>
-                <w:sz w:val="30"/>
-              </w:rPr>
-              <w:t>86×53=4558</w:t>
-            </w:r>
-          </w:p>
-        </w:tc>
-        <w:tc>
-          <w:tcPr>
-            <w:tcW w:type="dxa" w:w="1987"/>
-          </w:tcPr>
-          <w:p>
-            <w:pPr>
-              <w:jc w:val="left"/>
-            </w:pPr>
-            <w:r>
-              <w:rPr>
-                <w:rFonts w:ascii="TimeNewRoman" w:hAnsi="TimeNewRoman"/>
-                <w:sz w:val="30"/>
-              </w:rPr>
-              <w:t>23×35=805</w:t>
-            </w:r>
-          </w:p>
-        </w:tc>
-        <w:tc>
-          <w:tcPr>
-            <w:tcW w:type="dxa" w:w="1987"/>
-          </w:tcPr>
-          <w:p>
-            <w:pPr>
-              <w:jc w:val="left"/>
-            </w:pPr>
-            <w:r>
-              <w:rPr>
-                <w:rFonts w:ascii="TimeNewRoman" w:hAnsi="TimeNewRoman"/>
-                <w:sz w:val="30"/>
-              </w:rPr>
-              <w:t>43×24=1032</w:t>
-            </w:r>
-          </w:p>
-        </w:tc>
-        <w:tc>
-          <w:tcPr>
-            <w:tcW w:type="dxa" w:w="1987"/>
-          </w:tcPr>
-          <w:p>
-            <w:pPr>
-              <w:jc w:val="left"/>
-            </w:pPr>
-            <w:r>
-              <w:rPr>
-                <w:rFonts w:ascii="TimeNewRoman" w:hAnsi="TimeNewRoman"/>
-                <w:sz w:val="30"/>
-              </w:rPr>
-              <w:t>24×48=1152</w:t>
-            </w:r>
-          </w:p>
-        </w:tc>
-      </w:tr>
-      <w:tr>
-        <w:tc>
-          <w:tcPr>
-            <w:tcW w:type="dxa" w:w="1987"/>
-          </w:tcPr>
-          <w:p>
-            <w:pPr>
-              <w:jc w:val="left"/>
-            </w:pPr>
-            <w:r>
-              <w:rPr>
-                <w:rFonts w:ascii="TimeNewRoman" w:hAnsi="TimeNewRoman"/>
-                <w:sz w:val="30"/>
-              </w:rPr>
-              <w:t>31×49=1519</w:t>
-            </w:r>
-          </w:p>
-        </w:tc>
-        <w:tc>
-          <w:tcPr>
-            <w:tcW w:type="dxa" w:w="1987"/>
-          </w:tcPr>
-          <w:p>
-            <w:pPr>
-              <w:jc w:val="left"/>
-            </w:pPr>
-            <w:r>
-              <w:rPr>
-                <w:rFonts w:ascii="TimeNewRoman" w:hAnsi="TimeNewRoman"/>
-                <w:sz w:val="30"/>
-              </w:rPr>
-              <w:t>21×86=1806</w:t>
-            </w:r>
-          </w:p>
-        </w:tc>
-        <w:tc>
-          <w:tcPr>
-            <w:tcW w:type="dxa" w:w="1987"/>
-          </w:tcPr>
-          <w:p>
-            <w:pPr>
-              <w:jc w:val="left"/>
-            </w:pPr>
-            <w:r>
-              <w:rPr>
-                <w:rFonts w:ascii="TimeNewRoman" w:hAnsi="TimeNewRoman"/>
-                <w:sz w:val="30"/>
-              </w:rPr>
-              <w:t>33×87=2871</w:t>
-            </w:r>
-          </w:p>
-        </w:tc>
-        <w:tc>
-          <w:tcPr>
-            <w:tcW w:type="dxa" w:w="1987"/>
-          </w:tcPr>
-          <w:p>
-            <w:pPr>
-              <w:jc w:val="left"/>
-            </w:pPr>
-            <w:r>
-              <w:rPr>
-                <w:rFonts w:ascii="TimeNewRoman" w:hAnsi="TimeNewRoman"/>
-                <w:sz w:val="30"/>
-              </w:rPr>
-              <w:t>57×64=3648</w:t>
-            </w:r>
-          </w:p>
-        </w:tc>
-        <w:tc>
-          <w:tcPr>
-            <w:tcW w:type="dxa" w:w="1987"/>
-          </w:tcPr>
-          <w:p>
-            <w:pPr>
-              <w:jc w:val="left"/>
-            </w:pPr>
-            <w:r>
-              <w:rPr>
-                <w:rFonts w:ascii="TimeNewRoman" w:hAnsi="TimeNewRoman"/>
-                <w:sz w:val="30"/>
-              </w:rPr>
-              <w:t>58×60=3480</w:t>
-            </w:r>
-          </w:p>
-        </w:tc>
-      </w:tr>
-      <w:tr>
-        <w:tc>
-          <w:tcPr>
-            <w:tcW w:type="dxa" w:w="1987"/>
-          </w:tcPr>
-          <w:p>
-            <w:pPr>
-              <w:jc w:val="left"/>
-            </w:pPr>
-            <w:r>
-              <w:rPr>
-                <w:rFonts w:ascii="TimeNewRoman" w:hAnsi="TimeNewRoman"/>
-                <w:sz w:val="30"/>
-              </w:rPr>
-              <w:t>63×57=3591</w:t>
-            </w:r>
-          </w:p>
-        </w:tc>
-        <w:tc>
-          <w:tcPr>
-            <w:tcW w:type="dxa" w:w="1987"/>
-          </w:tcPr>
-          <w:p>
-            <w:pPr>
-              <w:jc w:val="left"/>
-            </w:pPr>
-            <w:r>
-              <w:rPr>
-                <w:rFonts w:ascii="TimeNewRoman" w:hAnsi="TimeNewRoman"/>
-                <w:sz w:val="30"/>
-              </w:rPr>
-              <w:t>91×25=2275</w:t>
-            </w:r>
-          </w:p>
-        </w:tc>
-        <w:tc>
-          <w:tcPr>
-            <w:tcW w:type="dxa" w:w="1987"/>
-          </w:tcPr>
-          <w:p>
-            <w:pPr>
-              <w:jc w:val="left"/>
-            </w:pPr>
-            <w:r>
-              <w:rPr>
-                <w:rFonts w:ascii="TimeNewRoman" w:hAnsi="TimeNewRoman"/>
-                <w:sz w:val="30"/>
-              </w:rPr>
-              <w:t>90×50=4500</w:t>
-            </w:r>
-          </w:p>
-        </w:tc>
-        <w:tc>
-          <w:tcPr>
-            <w:tcW w:type="dxa" w:w="1987"/>
-          </w:tcPr>
-          <w:p>
-            <w:pPr>
-              <w:jc w:val="left"/>
-            </w:pPr>
-            <w:r>
-              <w:rPr>
-                <w:rFonts w:ascii="TimeNewRoman" w:hAnsi="TimeNewRoman"/>
-                <w:sz w:val="30"/>
-              </w:rPr>
-              <w:t>14×88=1232</w:t>
-            </w:r>
-          </w:p>
-        </w:tc>
-        <w:tc>
-          <w:tcPr>
-            <w:tcW w:type="dxa" w:w="1987"/>
-          </w:tcPr>
-          <w:p>
-            <w:pPr>
-              <w:jc w:val="left"/>
-            </w:pPr>
-            <w:r>
-              <w:rPr>
-                <w:rFonts w:ascii="TimeNewRoman" w:hAnsi="TimeNewRoman"/>
-                <w:sz w:val="30"/>
-              </w:rPr>
-              <w:t>84×47=3948</w:t>
-            </w:r>
-          </w:p>
-        </w:tc>
-      </w:tr>
-      <w:tr>
-        <w:tc>
-          <w:tcPr>
-            <w:tcW w:type="dxa" w:w="1987"/>
-          </w:tcPr>
-          <w:p>
-            <w:pPr>
-              <w:jc w:val="left"/>
-            </w:pPr>
-            <w:r>
-              <w:rPr>
-                <w:rFonts w:ascii="TimeNewRoman" w:hAnsi="TimeNewRoman"/>
-                <w:sz w:val="30"/>
-              </w:rPr>
-              <w:t>10×41=410</w:t>
-            </w:r>
-          </w:p>
-        </w:tc>
-        <w:tc>
-          <w:tcPr>
-            <w:tcW w:type="dxa" w:w="1987"/>
-          </w:tcPr>
-          <w:p>
-            <w:pPr>
-              <w:jc w:val="left"/>
-            </w:pPr>
-            <w:r>
-              <w:rPr>
-                <w:rFonts w:ascii="TimeNewRoman" w:hAnsi="TimeNewRoman"/>
-                <w:sz w:val="30"/>
-              </w:rPr>
-              <w:t>60×68=4080</w:t>
-            </w:r>
-          </w:p>
-        </w:tc>
-        <w:tc>
-          <w:tcPr>
-            <w:tcW w:type="dxa" w:w="1987"/>
-          </w:tcPr>
-          <w:p>
-            <w:pPr>
-              <w:jc w:val="left"/>
-            </w:pPr>
-            <w:r>
-              <w:rPr>
-                <w:rFonts w:ascii="TimeNewRoman" w:hAnsi="TimeNewRoman"/>
-                <w:sz w:val="30"/>
-              </w:rPr>
-              <w:t>10×37=370</w:t>
-            </w:r>
-          </w:p>
-        </w:tc>
-        <w:tc>
-          <w:tcPr>
-            <w:tcW w:type="dxa" w:w="1987"/>
-          </w:tcPr>
-          <w:p>
-            <w:pPr>
-              <w:jc w:val="left"/>
-            </w:pPr>
-            <w:r>
-              <w:rPr>
-                <w:rFonts w:ascii="TimeNewRoman" w:hAnsi="TimeNewRoman"/>
-                <w:sz w:val="30"/>
-              </w:rPr>
-              <w:t>11×82=902</w:t>
-            </w:r>
-          </w:p>
-        </w:tc>
-        <w:tc>
-          <w:tcPr>
-            <w:tcW w:type="dxa" w:w="1987"/>
-          </w:tcPr>
-          <w:p>
-            <w:pPr>
-              <w:jc w:val="left"/>
-            </w:pPr>
-            <w:r>
-              <w:rPr>
-                <w:rFonts w:ascii="TimeNewRoman" w:hAnsi="TimeNewRoman"/>
-                <w:sz w:val="30"/>
-              </w:rPr>
-              <w:t>31×90=2790</w:t>
+              <w:t>13×69=897</w:t>
             </w:r>
           </w:p>
         </w:tc>

</xml_diff>

<commit_message>
Update master to output generated at 0104436
</commit_message>
<xml_diff>
--- a/answers-of-two-digit-mul.docx
+++ b/answers-of-two-digit-mul.docx
@@ -40,7 +40,7 @@
                 <w:rFonts w:ascii="TimeNewRoman" w:hAnsi="TimeNewRoman"/>
                 <w:sz w:val="30"/>
               </w:rPr>
-              <w:t>99×34=3366</w:t>
+              <w:t>26×85=2210</w:t>
             </w:r>
           </w:p>
         </w:tc>
@@ -57,7 +57,7 @@
                 <w:rFonts w:ascii="TimeNewRoman" w:hAnsi="TimeNewRoman"/>
                 <w:sz w:val="30"/>
               </w:rPr>
-              <w:t>90×59=5310</w:t>
+              <w:t>14×26=364</w:t>
             </w:r>
           </w:p>
         </w:tc>
@@ -74,7 +74,7 @@
                 <w:rFonts w:ascii="TimeNewRoman" w:hAnsi="TimeNewRoman"/>
                 <w:sz w:val="30"/>
               </w:rPr>
-              <w:t>65×17=1105</w:t>
+              <w:t>16×70=1120</w:t>
             </w:r>
           </w:p>
         </w:tc>
@@ -91,7 +91,7 @@
                 <w:rFonts w:ascii="TimeNewRoman" w:hAnsi="TimeNewRoman"/>
                 <w:sz w:val="30"/>
               </w:rPr>
-              <w:t>60×68=4080</w:t>
+              <w:t>22×66=1452</w:t>
             </w:r>
           </w:p>
         </w:tc>
@@ -108,7 +108,7 @@
                 <w:rFonts w:ascii="TimeNewRoman" w:hAnsi="TimeNewRoman"/>
                 <w:sz w:val="30"/>
               </w:rPr>
-              <w:t>91×38=3458</w:t>
+              <w:t>18×22=396</w:t>
             </w:r>
           </w:p>
         </w:tc>
@@ -127,7 +127,7 @@
                 <w:rFonts w:ascii="TimeNewRoman" w:hAnsi="TimeNewRoman"/>
                 <w:sz w:val="30"/>
               </w:rPr>
-              <w:t>25×53=1325</w:t>
+              <w:t>89×25=2225</w:t>
             </w:r>
           </w:p>
         </w:tc>
@@ -144,7 +144,7 @@
                 <w:rFonts w:ascii="TimeNewRoman" w:hAnsi="TimeNewRoman"/>
                 <w:sz w:val="30"/>
               </w:rPr>
-              <w:t>25×99=2475</w:t>
+              <w:t>99×63=6237</w:t>
             </w:r>
           </w:p>
         </w:tc>
@@ -161,7 +161,7 @@
                 <w:rFonts w:ascii="TimeNewRoman" w:hAnsi="TimeNewRoman"/>
                 <w:sz w:val="30"/>
               </w:rPr>
-              <w:t>22×54=1188</w:t>
+              <w:t>18×23=414</w:t>
             </w:r>
           </w:p>
         </w:tc>
@@ -178,7 +178,7 @@
                 <w:rFonts w:ascii="TimeNewRoman" w:hAnsi="TimeNewRoman"/>
                 <w:sz w:val="30"/>
               </w:rPr>
-              <w:t>41×62=2542</w:t>
+              <w:t>96×37=3552</w:t>
             </w:r>
           </w:p>
         </w:tc>
@@ -195,7 +195,7 @@
                 <w:rFonts w:ascii="TimeNewRoman" w:hAnsi="TimeNewRoman"/>
                 <w:sz w:val="30"/>
               </w:rPr>
-              <w:t>83×19=1577</w:t>
+              <w:t>86×21=1806</w:t>
             </w:r>
           </w:p>
         </w:tc>
@@ -214,7 +214,7 @@
                 <w:rFonts w:ascii="TimeNewRoman" w:hAnsi="TimeNewRoman"/>
                 <w:sz w:val="30"/>
               </w:rPr>
-              <w:t>50×49=2450</w:t>
+              <w:t>59×75=4425</w:t>
             </w:r>
           </w:p>
         </w:tc>
@@ -231,7 +231,7 @@
                 <w:rFonts w:ascii="TimeNewRoman" w:hAnsi="TimeNewRoman"/>
                 <w:sz w:val="30"/>
               </w:rPr>
-              <w:t>87×40=3480</w:t>
+              <w:t>75×83=6225</w:t>
             </w:r>
           </w:p>
         </w:tc>
@@ -248,7 +248,7 @@
                 <w:rFonts w:ascii="TimeNewRoman" w:hAnsi="TimeNewRoman"/>
                 <w:sz w:val="30"/>
               </w:rPr>
-              <w:t>56×80=4480</w:t>
+              <w:t>45×98=4410</w:t>
             </w:r>
           </w:p>
         </w:tc>
@@ -265,7 +265,7 @@
                 <w:rFonts w:ascii="TimeNewRoman" w:hAnsi="TimeNewRoman"/>
                 <w:sz w:val="30"/>
               </w:rPr>
-              <w:t>26×67=1742</w:t>
+              <w:t>41×31=1271</w:t>
             </w:r>
           </w:p>
         </w:tc>
@@ -282,7 +282,7 @@
                 <w:rFonts w:ascii="TimeNewRoman" w:hAnsi="TimeNewRoman"/>
                 <w:sz w:val="30"/>
               </w:rPr>
-              <w:t>93×57=5301</w:t>
+              <w:t>26×71=1846</w:t>
             </w:r>
           </w:p>
         </w:tc>
@@ -301,7 +301,7 @@
                 <w:rFonts w:ascii="TimeNewRoman" w:hAnsi="TimeNewRoman"/>
                 <w:sz w:val="30"/>
               </w:rPr>
-              <w:t>95×69=6555</w:t>
+              <w:t>64×19=1216</w:t>
             </w:r>
           </w:p>
         </w:tc>
@@ -318,7 +318,7 @@
                 <w:rFonts w:ascii="TimeNewRoman" w:hAnsi="TimeNewRoman"/>
                 <w:sz w:val="30"/>
               </w:rPr>
-              <w:t>96×55=5280</w:t>
+              <w:t>69×50=3450</w:t>
             </w:r>
           </w:p>
         </w:tc>
@@ -335,7 +335,7 @@
                 <w:rFonts w:ascii="TimeNewRoman" w:hAnsi="TimeNewRoman"/>
                 <w:sz w:val="30"/>
               </w:rPr>
-              <w:t>86×100=8600</w:t>
+              <w:t>52×40=2080</w:t>
             </w:r>
           </w:p>
         </w:tc>
@@ -352,7 +352,7 @@
                 <w:rFonts w:ascii="TimeNewRoman" w:hAnsi="TimeNewRoman"/>
                 <w:sz w:val="30"/>
               </w:rPr>
-              <w:t>47×47=2209</w:t>
+              <w:t>17×43=731</w:t>
             </w:r>
           </w:p>
         </w:tc>
@@ -369,7 +369,7 @@
                 <w:rFonts w:ascii="TimeNewRoman" w:hAnsi="TimeNewRoman"/>
                 <w:sz w:val="30"/>
               </w:rPr>
-              <w:t>80×74=5920</w:t>
+              <w:t>71×28=1988</w:t>
             </w:r>
           </w:p>
         </w:tc>
@@ -388,7 +388,7 @@
                 <w:rFonts w:ascii="TimeNewRoman" w:hAnsi="TimeNewRoman"/>
                 <w:sz w:val="30"/>
               </w:rPr>
-              <w:t>30×11=330</w:t>
+              <w:t>82×43=3526</w:t>
             </w:r>
           </w:p>
         </w:tc>
@@ -405,7 +405,7 @@
                 <w:rFonts w:ascii="TimeNewRoman" w:hAnsi="TimeNewRoman"/>
                 <w:sz w:val="30"/>
               </w:rPr>
-              <w:t>67×95=6365</w:t>
+              <w:t>56×49=2744</w:t>
             </w:r>
           </w:p>
         </w:tc>
@@ -422,7 +422,7 @@
                 <w:rFonts w:ascii="TimeNewRoman" w:hAnsi="TimeNewRoman"/>
                 <w:sz w:val="30"/>
               </w:rPr>
-              <w:t>99×71=7029</w:t>
+              <w:t>100×49=4900</w:t>
             </w:r>
           </w:p>
         </w:tc>
@@ -439,7 +439,7 @@
                 <w:rFonts w:ascii="TimeNewRoman" w:hAnsi="TimeNewRoman"/>
                 <w:sz w:val="30"/>
               </w:rPr>
-              <w:t>64×83=5312</w:t>
+              <w:t>27×67=1809</w:t>
             </w:r>
           </w:p>
         </w:tc>
@@ -456,7 +456,7 @@
                 <w:rFonts w:ascii="TimeNewRoman" w:hAnsi="TimeNewRoman"/>
                 <w:sz w:val="30"/>
               </w:rPr>
-              <w:t>87×16=1392</w:t>
+              <w:t>39×69=2691</w:t>
             </w:r>
           </w:p>
         </w:tc>
@@ -475,7 +475,7 @@
                 <w:rFonts w:ascii="TimeNewRoman" w:hAnsi="TimeNewRoman"/>
                 <w:sz w:val="30"/>
               </w:rPr>
-              <w:t>97×100=9700</w:t>
+              <w:t>46×40=1840</w:t>
             </w:r>
           </w:p>
         </w:tc>
@@ -492,7 +492,7 @@
                 <w:rFonts w:ascii="TimeNewRoman" w:hAnsi="TimeNewRoman"/>
                 <w:sz w:val="30"/>
               </w:rPr>
-              <w:t>17×77=1309</w:t>
+              <w:t>22×82=1804</w:t>
             </w:r>
           </w:p>
         </w:tc>
@@ -509,7 +509,7 @@
                 <w:rFonts w:ascii="TimeNewRoman" w:hAnsi="TimeNewRoman"/>
                 <w:sz w:val="30"/>
               </w:rPr>
-              <w:t>73×59=4307</w:t>
+              <w:t>45×51=2295</w:t>
             </w:r>
           </w:p>
         </w:tc>
@@ -526,7 +526,7 @@
                 <w:rFonts w:ascii="TimeNewRoman" w:hAnsi="TimeNewRoman"/>
                 <w:sz w:val="30"/>
               </w:rPr>
-              <w:t>23×14=322</w:t>
+              <w:t>33×13=429</w:t>
             </w:r>
           </w:p>
         </w:tc>
@@ -543,7 +543,7 @@
                 <w:rFonts w:ascii="TimeNewRoman" w:hAnsi="TimeNewRoman"/>
                 <w:sz w:val="30"/>
               </w:rPr>
-              <w:t>73×60=4380</w:t>
+              <w:t>38×55=2090</w:t>
             </w:r>
           </w:p>
         </w:tc>
@@ -562,7 +562,7 @@
                 <w:rFonts w:ascii="TimeNewRoman" w:hAnsi="TimeNewRoman"/>
                 <w:sz w:val="30"/>
               </w:rPr>
-              <w:t>15×91=1365</w:t>
+              <w:t>46×86=3956</w:t>
             </w:r>
           </w:p>
         </w:tc>
@@ -579,7 +579,7 @@
                 <w:rFonts w:ascii="TimeNewRoman" w:hAnsi="TimeNewRoman"/>
                 <w:sz w:val="30"/>
               </w:rPr>
-              <w:t>24×10=240</w:t>
+              <w:t>16×88=1408</w:t>
             </w:r>
           </w:p>
         </w:tc>
@@ -596,7 +596,7 @@
                 <w:rFonts w:ascii="TimeNewRoman" w:hAnsi="TimeNewRoman"/>
                 <w:sz w:val="30"/>
               </w:rPr>
-              <w:t>62×97=6014</w:t>
+              <w:t>32×16=512</w:t>
             </w:r>
           </w:p>
         </w:tc>
@@ -613,7 +613,7 @@
                 <w:rFonts w:ascii="TimeNewRoman" w:hAnsi="TimeNewRoman"/>
                 <w:sz w:val="30"/>
               </w:rPr>
-              <w:t>92×67=6164</w:t>
+              <w:t>100×67=6700</w:t>
             </w:r>
           </w:p>
         </w:tc>
@@ -630,7 +630,790 @@
                 <w:rFonts w:ascii="TimeNewRoman" w:hAnsi="TimeNewRoman"/>
                 <w:sz w:val="30"/>
               </w:rPr>
-              <w:t>13×54=702</w:t>
+              <w:t>82×37=3034</w:t>
+            </w:r>
+          </w:p>
+        </w:tc>
+      </w:tr>
+      <w:tr>
+        <w:tc>
+          <w:tcPr>
+            <w:tcW w:type="dxa" w:w="1987"/>
+          </w:tcPr>
+          <w:p>
+            <w:pPr>
+              <w:jc w:val="left"/>
+            </w:pPr>
+            <w:r>
+              <w:rPr>
+                <w:rFonts w:ascii="TimeNewRoman" w:hAnsi="TimeNewRoman"/>
+                <w:sz w:val="30"/>
+              </w:rPr>
+              <w:t>51×16=816</w:t>
+            </w:r>
+          </w:p>
+        </w:tc>
+        <w:tc>
+          <w:tcPr>
+            <w:tcW w:type="dxa" w:w="1987"/>
+          </w:tcPr>
+          <w:p>
+            <w:pPr>
+              <w:jc w:val="left"/>
+            </w:pPr>
+            <w:r>
+              <w:rPr>
+                <w:rFonts w:ascii="TimeNewRoman" w:hAnsi="TimeNewRoman"/>
+                <w:sz w:val="30"/>
+              </w:rPr>
+              <w:t>53×63=3339</w:t>
+            </w:r>
+          </w:p>
+        </w:tc>
+        <w:tc>
+          <w:tcPr>
+            <w:tcW w:type="dxa" w:w="1987"/>
+          </w:tcPr>
+          <w:p>
+            <w:pPr>
+              <w:jc w:val="left"/>
+            </w:pPr>
+            <w:r>
+              <w:rPr>
+                <w:rFonts w:ascii="TimeNewRoman" w:hAnsi="TimeNewRoman"/>
+                <w:sz w:val="30"/>
+              </w:rPr>
+              <w:t>68×73=4964</w:t>
+            </w:r>
+          </w:p>
+        </w:tc>
+        <w:tc>
+          <w:tcPr>
+            <w:tcW w:type="dxa" w:w="1987"/>
+          </w:tcPr>
+          <w:p>
+            <w:pPr>
+              <w:jc w:val="left"/>
+            </w:pPr>
+            <w:r>
+              <w:rPr>
+                <w:rFonts w:ascii="TimeNewRoman" w:hAnsi="TimeNewRoman"/>
+                <w:sz w:val="30"/>
+              </w:rPr>
+              <w:t>95×79=7505</w:t>
+            </w:r>
+          </w:p>
+        </w:tc>
+        <w:tc>
+          <w:tcPr>
+            <w:tcW w:type="dxa" w:w="1987"/>
+          </w:tcPr>
+          <w:p>
+            <w:pPr>
+              <w:jc w:val="left"/>
+            </w:pPr>
+            <w:r>
+              <w:rPr>
+                <w:rFonts w:ascii="TimeNewRoman" w:hAnsi="TimeNewRoman"/>
+                <w:sz w:val="30"/>
+              </w:rPr>
+              <w:t>15×91=1365</w:t>
+            </w:r>
+          </w:p>
+        </w:tc>
+      </w:tr>
+      <w:tr>
+        <w:tc>
+          <w:tcPr>
+            <w:tcW w:type="dxa" w:w="1987"/>
+          </w:tcPr>
+          <w:p>
+            <w:pPr>
+              <w:jc w:val="left"/>
+            </w:pPr>
+            <w:r>
+              <w:rPr>
+                <w:rFonts w:ascii="TimeNewRoman" w:hAnsi="TimeNewRoman"/>
+                <w:sz w:val="30"/>
+              </w:rPr>
+              <w:t>44×88=3872</w:t>
+            </w:r>
+          </w:p>
+        </w:tc>
+        <w:tc>
+          <w:tcPr>
+            <w:tcW w:type="dxa" w:w="1987"/>
+          </w:tcPr>
+          <w:p>
+            <w:pPr>
+              <w:jc w:val="left"/>
+            </w:pPr>
+            <w:r>
+              <w:rPr>
+                <w:rFonts w:ascii="TimeNewRoman" w:hAnsi="TimeNewRoman"/>
+                <w:sz w:val="30"/>
+              </w:rPr>
+              <w:t>59×35=2065</w:t>
+            </w:r>
+          </w:p>
+        </w:tc>
+        <w:tc>
+          <w:tcPr>
+            <w:tcW w:type="dxa" w:w="1987"/>
+          </w:tcPr>
+          <w:p>
+            <w:pPr>
+              <w:jc w:val="left"/>
+            </w:pPr>
+            <w:r>
+              <w:rPr>
+                <w:rFonts w:ascii="TimeNewRoman" w:hAnsi="TimeNewRoman"/>
+                <w:sz w:val="30"/>
+              </w:rPr>
+              <w:t>11×28=308</w:t>
+            </w:r>
+          </w:p>
+        </w:tc>
+        <w:tc>
+          <w:tcPr>
+            <w:tcW w:type="dxa" w:w="1987"/>
+          </w:tcPr>
+          <w:p>
+            <w:pPr>
+              <w:jc w:val="left"/>
+            </w:pPr>
+            <w:r>
+              <w:rPr>
+                <w:rFonts w:ascii="TimeNewRoman" w:hAnsi="TimeNewRoman"/>
+                <w:sz w:val="30"/>
+              </w:rPr>
+              <w:t>44×75=3300</w:t>
+            </w:r>
+          </w:p>
+        </w:tc>
+        <w:tc>
+          <w:tcPr>
+            <w:tcW w:type="dxa" w:w="1987"/>
+          </w:tcPr>
+          <w:p>
+            <w:pPr>
+              <w:jc w:val="left"/>
+            </w:pPr>
+            <w:r>
+              <w:rPr>
+                <w:rFonts w:ascii="TimeNewRoman" w:hAnsi="TimeNewRoman"/>
+                <w:sz w:val="30"/>
+              </w:rPr>
+              <w:t>73×31=2263</w:t>
+            </w:r>
+          </w:p>
+        </w:tc>
+      </w:tr>
+      <w:tr>
+        <w:tc>
+          <w:tcPr>
+            <w:tcW w:type="dxa" w:w="1987"/>
+          </w:tcPr>
+          <w:p>
+            <w:pPr>
+              <w:jc w:val="left"/>
+            </w:pPr>
+            <w:r>
+              <w:rPr>
+                <w:rFonts w:ascii="TimeNewRoman" w:hAnsi="TimeNewRoman"/>
+                <w:sz w:val="30"/>
+              </w:rPr>
+              <w:t>91×94=8554</w:t>
+            </w:r>
+          </w:p>
+        </w:tc>
+        <w:tc>
+          <w:tcPr>
+            <w:tcW w:type="dxa" w:w="1987"/>
+          </w:tcPr>
+          <w:p>
+            <w:pPr>
+              <w:jc w:val="left"/>
+            </w:pPr>
+            <w:r>
+              <w:rPr>
+                <w:rFonts w:ascii="TimeNewRoman" w:hAnsi="TimeNewRoman"/>
+                <w:sz w:val="30"/>
+              </w:rPr>
+              <w:t>79×78=6162</w:t>
+            </w:r>
+          </w:p>
+        </w:tc>
+        <w:tc>
+          <w:tcPr>
+            <w:tcW w:type="dxa" w:w="1987"/>
+          </w:tcPr>
+          <w:p>
+            <w:pPr>
+              <w:jc w:val="left"/>
+            </w:pPr>
+            <w:r>
+              <w:rPr>
+                <w:rFonts w:ascii="TimeNewRoman" w:hAnsi="TimeNewRoman"/>
+                <w:sz w:val="30"/>
+              </w:rPr>
+              <w:t>77×89=6853</w:t>
+            </w:r>
+          </w:p>
+        </w:tc>
+        <w:tc>
+          <w:tcPr>
+            <w:tcW w:type="dxa" w:w="1987"/>
+          </w:tcPr>
+          <w:p>
+            <w:pPr>
+              <w:jc w:val="left"/>
+            </w:pPr>
+            <w:r>
+              <w:rPr>
+                <w:rFonts w:ascii="TimeNewRoman" w:hAnsi="TimeNewRoman"/>
+                <w:sz w:val="30"/>
+              </w:rPr>
+              <w:t>68×48=3264</w:t>
+            </w:r>
+          </w:p>
+        </w:tc>
+        <w:tc>
+          <w:tcPr>
+            <w:tcW w:type="dxa" w:w="1987"/>
+          </w:tcPr>
+          <w:p>
+            <w:pPr>
+              <w:jc w:val="left"/>
+            </w:pPr>
+            <w:r>
+              <w:rPr>
+                <w:rFonts w:ascii="TimeNewRoman" w:hAnsi="TimeNewRoman"/>
+                <w:sz w:val="30"/>
+              </w:rPr>
+              <w:t>67×45=3015</w:t>
+            </w:r>
+          </w:p>
+        </w:tc>
+      </w:tr>
+      <w:tr>
+        <w:tc>
+          <w:tcPr>
+            <w:tcW w:type="dxa" w:w="1987"/>
+          </w:tcPr>
+          <w:p>
+            <w:pPr>
+              <w:jc w:val="left"/>
+            </w:pPr>
+            <w:r>
+              <w:rPr>
+                <w:rFonts w:ascii="TimeNewRoman" w:hAnsi="TimeNewRoman"/>
+                <w:sz w:val="30"/>
+              </w:rPr>
+              <w:t>41×42=1722</w:t>
+            </w:r>
+          </w:p>
+        </w:tc>
+        <w:tc>
+          <w:tcPr>
+            <w:tcW w:type="dxa" w:w="1987"/>
+          </w:tcPr>
+          <w:p>
+            <w:pPr>
+              <w:jc w:val="left"/>
+            </w:pPr>
+            <w:r>
+              <w:rPr>
+                <w:rFonts w:ascii="TimeNewRoman" w:hAnsi="TimeNewRoman"/>
+                <w:sz w:val="30"/>
+              </w:rPr>
+              <w:t>16×44=704</w:t>
+            </w:r>
+          </w:p>
+        </w:tc>
+        <w:tc>
+          <w:tcPr>
+            <w:tcW w:type="dxa" w:w="1987"/>
+          </w:tcPr>
+          <w:p>
+            <w:pPr>
+              <w:jc w:val="left"/>
+            </w:pPr>
+            <w:r>
+              <w:rPr>
+                <w:rFonts w:ascii="TimeNewRoman" w:hAnsi="TimeNewRoman"/>
+                <w:sz w:val="30"/>
+              </w:rPr>
+              <w:t>90×63=5670</w:t>
+            </w:r>
+          </w:p>
+        </w:tc>
+        <w:tc>
+          <w:tcPr>
+            <w:tcW w:type="dxa" w:w="1987"/>
+          </w:tcPr>
+          <w:p>
+            <w:pPr>
+              <w:jc w:val="left"/>
+            </w:pPr>
+            <w:r>
+              <w:rPr>
+                <w:rFonts w:ascii="TimeNewRoman" w:hAnsi="TimeNewRoman"/>
+                <w:sz w:val="30"/>
+              </w:rPr>
+              <w:t>14×67=938</w:t>
+            </w:r>
+          </w:p>
+        </w:tc>
+        <w:tc>
+          <w:tcPr>
+            <w:tcW w:type="dxa" w:w="1987"/>
+          </w:tcPr>
+          <w:p>
+            <w:pPr>
+              <w:jc w:val="left"/>
+            </w:pPr>
+            <w:r>
+              <w:rPr>
+                <w:rFonts w:ascii="TimeNewRoman" w:hAnsi="TimeNewRoman"/>
+                <w:sz w:val="30"/>
+              </w:rPr>
+              <w:t>93×84=7812</w:t>
+            </w:r>
+          </w:p>
+        </w:tc>
+      </w:tr>
+      <w:tr>
+        <w:tc>
+          <w:tcPr>
+            <w:tcW w:type="dxa" w:w="1987"/>
+          </w:tcPr>
+          <w:p>
+            <w:pPr>
+              <w:jc w:val="left"/>
+            </w:pPr>
+            <w:r>
+              <w:rPr>
+                <w:rFonts w:ascii="TimeNewRoman" w:hAnsi="TimeNewRoman"/>
+                <w:sz w:val="30"/>
+              </w:rPr>
+              <w:t>66×16=1056</w:t>
+            </w:r>
+          </w:p>
+        </w:tc>
+        <w:tc>
+          <w:tcPr>
+            <w:tcW w:type="dxa" w:w="1987"/>
+          </w:tcPr>
+          <w:p>
+            <w:pPr>
+              <w:jc w:val="left"/>
+            </w:pPr>
+            <w:r>
+              <w:rPr>
+                <w:rFonts w:ascii="TimeNewRoman" w:hAnsi="TimeNewRoman"/>
+                <w:sz w:val="30"/>
+              </w:rPr>
+              <w:t>31×92=2852</w:t>
+            </w:r>
+          </w:p>
+        </w:tc>
+        <w:tc>
+          <w:tcPr>
+            <w:tcW w:type="dxa" w:w="1987"/>
+          </w:tcPr>
+          <w:p>
+            <w:pPr>
+              <w:jc w:val="left"/>
+            </w:pPr>
+            <w:r>
+              <w:rPr>
+                <w:rFonts w:ascii="TimeNewRoman" w:hAnsi="TimeNewRoman"/>
+                <w:sz w:val="30"/>
+              </w:rPr>
+              <w:t>49×45=2205</w:t>
+            </w:r>
+          </w:p>
+        </w:tc>
+        <w:tc>
+          <w:tcPr>
+            <w:tcW w:type="dxa" w:w="1987"/>
+          </w:tcPr>
+          <w:p>
+            <w:pPr>
+              <w:jc w:val="left"/>
+            </w:pPr>
+            <w:r>
+              <w:rPr>
+                <w:rFonts w:ascii="TimeNewRoman" w:hAnsi="TimeNewRoman"/>
+                <w:sz w:val="30"/>
+              </w:rPr>
+              <w:t>44×16=704</w:t>
+            </w:r>
+          </w:p>
+        </w:tc>
+        <w:tc>
+          <w:tcPr>
+            <w:tcW w:type="dxa" w:w="1987"/>
+          </w:tcPr>
+          <w:p>
+            <w:pPr>
+              <w:jc w:val="left"/>
+            </w:pPr>
+            <w:r>
+              <w:rPr>
+                <w:rFonts w:ascii="TimeNewRoman" w:hAnsi="TimeNewRoman"/>
+                <w:sz w:val="30"/>
+              </w:rPr>
+              <w:t>40×64=2560</w:t>
+            </w:r>
+          </w:p>
+        </w:tc>
+      </w:tr>
+      <w:tr>
+        <w:tc>
+          <w:tcPr>
+            <w:tcW w:type="dxa" w:w="1987"/>
+          </w:tcPr>
+          <w:p>
+            <w:pPr>
+              <w:jc w:val="left"/>
+            </w:pPr>
+            <w:r>
+              <w:rPr>
+                <w:rFonts w:ascii="TimeNewRoman" w:hAnsi="TimeNewRoman"/>
+                <w:sz w:val="30"/>
+              </w:rPr>
+              <w:t>90×82=7380</w:t>
+            </w:r>
+          </w:p>
+        </w:tc>
+        <w:tc>
+          <w:tcPr>
+            <w:tcW w:type="dxa" w:w="1987"/>
+          </w:tcPr>
+          <w:p>
+            <w:pPr>
+              <w:jc w:val="left"/>
+            </w:pPr>
+            <w:r>
+              <w:rPr>
+                <w:rFonts w:ascii="TimeNewRoman" w:hAnsi="TimeNewRoman"/>
+                <w:sz w:val="30"/>
+              </w:rPr>
+              <w:t>83×49=4067</w:t>
+            </w:r>
+          </w:p>
+        </w:tc>
+        <w:tc>
+          <w:tcPr>
+            <w:tcW w:type="dxa" w:w="1987"/>
+          </w:tcPr>
+          <w:p>
+            <w:pPr>
+              <w:jc w:val="left"/>
+            </w:pPr>
+            <w:r>
+              <w:rPr>
+                <w:rFonts w:ascii="TimeNewRoman" w:hAnsi="TimeNewRoman"/>
+                <w:sz w:val="30"/>
+              </w:rPr>
+              <w:t>29×24=696</w:t>
+            </w:r>
+          </w:p>
+        </w:tc>
+        <w:tc>
+          <w:tcPr>
+            <w:tcW w:type="dxa" w:w="1987"/>
+          </w:tcPr>
+          <w:p>
+            <w:pPr>
+              <w:jc w:val="left"/>
+            </w:pPr>
+            <w:r>
+              <w:rPr>
+                <w:rFonts w:ascii="TimeNewRoman" w:hAnsi="TimeNewRoman"/>
+                <w:sz w:val="30"/>
+              </w:rPr>
+              <w:t>81×12=972</w:t>
+            </w:r>
+          </w:p>
+        </w:tc>
+        <w:tc>
+          <w:tcPr>
+            <w:tcW w:type="dxa" w:w="1987"/>
+          </w:tcPr>
+          <w:p>
+            <w:pPr>
+              <w:jc w:val="left"/>
+            </w:pPr>
+            <w:r>
+              <w:rPr>
+                <w:rFonts w:ascii="TimeNewRoman" w:hAnsi="TimeNewRoman"/>
+                <w:sz w:val="30"/>
+              </w:rPr>
+              <w:t>65×27=1755</w:t>
+            </w:r>
+          </w:p>
+        </w:tc>
+      </w:tr>
+      <w:tr>
+        <w:tc>
+          <w:tcPr>
+            <w:tcW w:type="dxa" w:w="1987"/>
+          </w:tcPr>
+          <w:p>
+            <w:pPr>
+              <w:jc w:val="left"/>
+            </w:pPr>
+            <w:r>
+              <w:rPr>
+                <w:rFonts w:ascii="TimeNewRoman" w:hAnsi="TimeNewRoman"/>
+                <w:sz w:val="30"/>
+              </w:rPr>
+              <w:t>96×94=9024</w:t>
+            </w:r>
+          </w:p>
+        </w:tc>
+        <w:tc>
+          <w:tcPr>
+            <w:tcW w:type="dxa" w:w="1987"/>
+          </w:tcPr>
+          <w:p>
+            <w:pPr>
+              <w:jc w:val="left"/>
+            </w:pPr>
+            <w:r>
+              <w:rPr>
+                <w:rFonts w:ascii="TimeNewRoman" w:hAnsi="TimeNewRoman"/>
+                <w:sz w:val="30"/>
+              </w:rPr>
+              <w:t>45×98=4410</w:t>
+            </w:r>
+          </w:p>
+        </w:tc>
+        <w:tc>
+          <w:tcPr>
+            <w:tcW w:type="dxa" w:w="1987"/>
+          </w:tcPr>
+          <w:p>
+            <w:pPr>
+              <w:jc w:val="left"/>
+            </w:pPr>
+            <w:r>
+              <w:rPr>
+                <w:rFonts w:ascii="TimeNewRoman" w:hAnsi="TimeNewRoman"/>
+                <w:sz w:val="30"/>
+              </w:rPr>
+              <w:t>43×32=1376</w:t>
+            </w:r>
+          </w:p>
+        </w:tc>
+        <w:tc>
+          <w:tcPr>
+            <w:tcW w:type="dxa" w:w="1987"/>
+          </w:tcPr>
+          <w:p>
+            <w:pPr>
+              <w:jc w:val="left"/>
+            </w:pPr>
+            <w:r>
+              <w:rPr>
+                <w:rFonts w:ascii="TimeNewRoman" w:hAnsi="TimeNewRoman"/>
+                <w:sz w:val="30"/>
+              </w:rPr>
+              <w:t>83×40=3320</w:t>
+            </w:r>
+          </w:p>
+        </w:tc>
+        <w:tc>
+          <w:tcPr>
+            <w:tcW w:type="dxa" w:w="1987"/>
+          </w:tcPr>
+          <w:p>
+            <w:pPr>
+              <w:jc w:val="left"/>
+            </w:pPr>
+            <w:r>
+              <w:rPr>
+                <w:rFonts w:ascii="TimeNewRoman" w:hAnsi="TimeNewRoman"/>
+                <w:sz w:val="30"/>
+              </w:rPr>
+              <w:t>35×59=2065</w:t>
+            </w:r>
+          </w:p>
+        </w:tc>
+      </w:tr>
+      <w:tr>
+        <w:tc>
+          <w:tcPr>
+            <w:tcW w:type="dxa" w:w="1987"/>
+          </w:tcPr>
+          <w:p>
+            <w:pPr>
+              <w:jc w:val="left"/>
+            </w:pPr>
+            <w:r>
+              <w:rPr>
+                <w:rFonts w:ascii="TimeNewRoman" w:hAnsi="TimeNewRoman"/>
+                <w:sz w:val="30"/>
+              </w:rPr>
+              <w:t>67×85=5695</w:t>
+            </w:r>
+          </w:p>
+        </w:tc>
+        <w:tc>
+          <w:tcPr>
+            <w:tcW w:type="dxa" w:w="1987"/>
+          </w:tcPr>
+          <w:p>
+            <w:pPr>
+              <w:jc w:val="left"/>
+            </w:pPr>
+            <w:r>
+              <w:rPr>
+                <w:rFonts w:ascii="TimeNewRoman" w:hAnsi="TimeNewRoman"/>
+                <w:sz w:val="30"/>
+              </w:rPr>
+              <w:t>55×76=4180</w:t>
+            </w:r>
+          </w:p>
+        </w:tc>
+        <w:tc>
+          <w:tcPr>
+            <w:tcW w:type="dxa" w:w="1987"/>
+          </w:tcPr>
+          <w:p>
+            <w:pPr>
+              <w:jc w:val="left"/>
+            </w:pPr>
+            <w:r>
+              <w:rPr>
+                <w:rFonts w:ascii="TimeNewRoman" w:hAnsi="TimeNewRoman"/>
+                <w:sz w:val="30"/>
+              </w:rPr>
+              <w:t>83×12=996</w:t>
+            </w:r>
+          </w:p>
+        </w:tc>
+        <w:tc>
+          <w:tcPr>
+            <w:tcW w:type="dxa" w:w="1987"/>
+          </w:tcPr>
+          <w:p>
+            <w:pPr>
+              <w:jc w:val="left"/>
+            </w:pPr>
+            <w:r>
+              <w:rPr>
+                <w:rFonts w:ascii="TimeNewRoman" w:hAnsi="TimeNewRoman"/>
+                <w:sz w:val="30"/>
+              </w:rPr>
+              <w:t>13×31=403</w:t>
+            </w:r>
+          </w:p>
+        </w:tc>
+        <w:tc>
+          <w:tcPr>
+            <w:tcW w:type="dxa" w:w="1987"/>
+          </w:tcPr>
+          <w:p>
+            <w:pPr>
+              <w:jc w:val="left"/>
+            </w:pPr>
+            <w:r>
+              <w:rPr>
+                <w:rFonts w:ascii="TimeNewRoman" w:hAnsi="TimeNewRoman"/>
+                <w:sz w:val="30"/>
+              </w:rPr>
+              <w:t>76×49=3724</w:t>
+            </w:r>
+          </w:p>
+        </w:tc>
+      </w:tr>
+      <w:tr>
+        <w:tc>
+          <w:tcPr>
+            <w:tcW w:type="dxa" w:w="1987"/>
+          </w:tcPr>
+          <w:p>
+            <w:pPr>
+              <w:jc w:val="left"/>
+            </w:pPr>
+            <w:r>
+              <w:rPr>
+                <w:rFonts w:ascii="TimeNewRoman" w:hAnsi="TimeNewRoman"/>
+                <w:sz w:val="30"/>
+              </w:rPr>
+              <w:t>71×99=7029</w:t>
+            </w:r>
+          </w:p>
+        </w:tc>
+        <w:tc>
+          <w:tcPr>
+            <w:tcW w:type="dxa" w:w="1987"/>
+          </w:tcPr>
+          <w:p>
+            <w:pPr>
+              <w:jc w:val="left"/>
+            </w:pPr>
+            <w:r>
+              <w:rPr>
+                <w:rFonts w:ascii="TimeNewRoman" w:hAnsi="TimeNewRoman"/>
+                <w:sz w:val="30"/>
+              </w:rPr>
+              <w:t>89×15=1335</w:t>
+            </w:r>
+          </w:p>
+        </w:tc>
+        <w:tc>
+          <w:tcPr>
+            <w:tcW w:type="dxa" w:w="1987"/>
+          </w:tcPr>
+          <w:p>
+            <w:pPr>
+              <w:jc w:val="left"/>
+            </w:pPr>
+            <w:r>
+              <w:rPr>
+                <w:rFonts w:ascii="TimeNewRoman" w:hAnsi="TimeNewRoman"/>
+                <w:sz w:val="30"/>
+              </w:rPr>
+              <w:t>53×74=3922</w:t>
+            </w:r>
+          </w:p>
+        </w:tc>
+        <w:tc>
+          <w:tcPr>
+            <w:tcW w:type="dxa" w:w="1987"/>
+          </w:tcPr>
+          <w:p>
+            <w:pPr>
+              <w:jc w:val="left"/>
+            </w:pPr>
+            <w:r>
+              <w:rPr>
+                <w:rFonts w:ascii="TimeNewRoman" w:hAnsi="TimeNewRoman"/>
+                <w:sz w:val="30"/>
+              </w:rPr>
+              <w:t>61×58=3538</w:t>
+            </w:r>
+          </w:p>
+        </w:tc>
+        <w:tc>
+          <w:tcPr>
+            <w:tcW w:type="dxa" w:w="1987"/>
+          </w:tcPr>
+          <w:p>
+            <w:pPr>
+              <w:jc w:val="left"/>
+            </w:pPr>
+            <w:r>
+              <w:rPr>
+                <w:rFonts w:ascii="TimeNewRoman" w:hAnsi="TimeNewRoman"/>
+                <w:sz w:val="30"/>
+              </w:rPr>
+              <w:t>26×21=546</w:t>
             </w:r>
           </w:p>
         </w:tc>
@@ -666,633 +1449,7 @@
                 <w:rFonts w:ascii="TimeNewRoman" w:hAnsi="TimeNewRoman"/>
                 <w:sz w:val="30"/>
               </w:rPr>
-              <w:t>96×85=8160</w:t>
-            </w:r>
-          </w:p>
-        </w:tc>
-        <w:tc>
-          <w:tcPr>
-            <w:tcW w:type="dxa" w:w="1987"/>
-          </w:tcPr>
-          <w:p>
-            <w:pPr>
-              <w:jc w:val="left"/>
-            </w:pPr>
-            <w:r>
-              <w:rPr>
-                <w:rFonts w:ascii="TimeNewRoman" w:hAnsi="TimeNewRoman"/>
-                <w:sz w:val="30"/>
-              </w:rPr>
-              <w:t>10×93=930</w:t>
-            </w:r>
-          </w:p>
-        </w:tc>
-        <w:tc>
-          <w:tcPr>
-            <w:tcW w:type="dxa" w:w="1987"/>
-          </w:tcPr>
-          <w:p>
-            <w:pPr>
-              <w:jc w:val="left"/>
-            </w:pPr>
-            <w:r>
-              <w:rPr>
-                <w:rFonts w:ascii="TimeNewRoman" w:hAnsi="TimeNewRoman"/>
-                <w:sz w:val="30"/>
-              </w:rPr>
-              <w:t>39×84=3276</w:t>
-            </w:r>
-          </w:p>
-        </w:tc>
-        <w:tc>
-          <w:tcPr>
-            <w:tcW w:type="dxa" w:w="1987"/>
-          </w:tcPr>
-          <w:p>
-            <w:pPr>
-              <w:jc w:val="left"/>
-            </w:pPr>
-            <w:r>
-              <w:rPr>
-                <w:rFonts w:ascii="TimeNewRoman" w:hAnsi="TimeNewRoman"/>
-                <w:sz w:val="30"/>
-              </w:rPr>
-              <w:t>78×24=1872</w:t>
-            </w:r>
-          </w:p>
-        </w:tc>
-      </w:tr>
-      <w:tr>
-        <w:tc>
-          <w:tcPr>
-            <w:tcW w:type="dxa" w:w="1987"/>
-          </w:tcPr>
-          <w:p>
-            <w:pPr>
-              <w:jc w:val="left"/>
-            </w:pPr>
-            <w:r>
-              <w:rPr>
-                <w:rFonts w:ascii="TimeNewRoman" w:hAnsi="TimeNewRoman"/>
-                <w:sz w:val="30"/>
-              </w:rPr>
-              <w:t>55×18=990</w:t>
-            </w:r>
-          </w:p>
-        </w:tc>
-        <w:tc>
-          <w:tcPr>
-            <w:tcW w:type="dxa" w:w="1987"/>
-          </w:tcPr>
-          <w:p>
-            <w:pPr>
-              <w:jc w:val="left"/>
-            </w:pPr>
-            <w:r>
-              <w:rPr>
-                <w:rFonts w:ascii="TimeNewRoman" w:hAnsi="TimeNewRoman"/>
-                <w:sz w:val="30"/>
-              </w:rPr>
-              <w:t>41×58=2378</w:t>
-            </w:r>
-          </w:p>
-        </w:tc>
-        <w:tc>
-          <w:tcPr>
-            <w:tcW w:type="dxa" w:w="1987"/>
-          </w:tcPr>
-          <w:p>
-            <w:pPr>
-              <w:jc w:val="left"/>
-            </w:pPr>
-            <w:r>
-              <w:rPr>
-                <w:rFonts w:ascii="TimeNewRoman" w:hAnsi="TimeNewRoman"/>
-                <w:sz w:val="30"/>
-              </w:rPr>
-              <w:t>92×15=1380</w:t>
-            </w:r>
-          </w:p>
-        </w:tc>
-        <w:tc>
-          <w:tcPr>
-            <w:tcW w:type="dxa" w:w="1987"/>
-          </w:tcPr>
-          <w:p>
-            <w:pPr>
-              <w:jc w:val="left"/>
-            </w:pPr>
-            <w:r>
-              <w:rPr>
-                <w:rFonts w:ascii="TimeNewRoman" w:hAnsi="TimeNewRoman"/>
-                <w:sz w:val="30"/>
-              </w:rPr>
-              <w:t>38×31=1178</w:t>
-            </w:r>
-          </w:p>
-        </w:tc>
-        <w:tc>
-          <w:tcPr>
-            <w:tcW w:type="dxa" w:w="1987"/>
-          </w:tcPr>
-          <w:p>
-            <w:pPr>
-              <w:jc w:val="left"/>
-            </w:pPr>
-            <w:r>
-              <w:rPr>
-                <w:rFonts w:ascii="TimeNewRoman" w:hAnsi="TimeNewRoman"/>
-                <w:sz w:val="30"/>
-              </w:rPr>
-              <w:t>48×88=4224</w:t>
-            </w:r>
-          </w:p>
-        </w:tc>
-      </w:tr>
-      <w:tr>
-        <w:tc>
-          <w:tcPr>
-            <w:tcW w:type="dxa" w:w="1987"/>
-          </w:tcPr>
-          <w:p>
-            <w:pPr>
-              <w:jc w:val="left"/>
-            </w:pPr>
-            <w:r>
-              <w:rPr>
-                <w:rFonts w:ascii="TimeNewRoman" w:hAnsi="TimeNewRoman"/>
-                <w:sz w:val="30"/>
-              </w:rPr>
-              <w:t>93×36=3348</w:t>
-            </w:r>
-          </w:p>
-        </w:tc>
-        <w:tc>
-          <w:tcPr>
-            <w:tcW w:type="dxa" w:w="1987"/>
-          </w:tcPr>
-          <w:p>
-            <w:pPr>
-              <w:jc w:val="left"/>
-            </w:pPr>
-            <w:r>
-              <w:rPr>
-                <w:rFonts w:ascii="TimeNewRoman" w:hAnsi="TimeNewRoman"/>
-                <w:sz w:val="30"/>
-              </w:rPr>
-              <w:t>41×91=3731</w:t>
-            </w:r>
-          </w:p>
-        </w:tc>
-        <w:tc>
-          <w:tcPr>
-            <w:tcW w:type="dxa" w:w="1987"/>
-          </w:tcPr>
-          <w:p>
-            <w:pPr>
-              <w:jc w:val="left"/>
-            </w:pPr>
-            <w:r>
-              <w:rPr>
-                <w:rFonts w:ascii="TimeNewRoman" w:hAnsi="TimeNewRoman"/>
-                <w:sz w:val="30"/>
-              </w:rPr>
-              <w:t>21×73=1533</w:t>
-            </w:r>
-          </w:p>
-        </w:tc>
-        <w:tc>
-          <w:tcPr>
-            <w:tcW w:type="dxa" w:w="1987"/>
-          </w:tcPr>
-          <w:p>
-            <w:pPr>
-              <w:jc w:val="left"/>
-            </w:pPr>
-            <w:r>
-              <w:rPr>
-                <w:rFonts w:ascii="TimeNewRoman" w:hAnsi="TimeNewRoman"/>
-                <w:sz w:val="30"/>
-              </w:rPr>
-              <w:t>85×43=3655</w:t>
-            </w:r>
-          </w:p>
-        </w:tc>
-        <w:tc>
-          <w:tcPr>
-            <w:tcW w:type="dxa" w:w="1987"/>
-          </w:tcPr>
-          <w:p>
-            <w:pPr>
-              <w:jc w:val="left"/>
-            </w:pPr>
-            <w:r>
-              <w:rPr>
-                <w:rFonts w:ascii="TimeNewRoman" w:hAnsi="TimeNewRoman"/>
-                <w:sz w:val="30"/>
-              </w:rPr>
-              <w:t>11×20=220</w:t>
-            </w:r>
-          </w:p>
-        </w:tc>
-      </w:tr>
-      <w:tr>
-        <w:tc>
-          <w:tcPr>
-            <w:tcW w:type="dxa" w:w="1987"/>
-          </w:tcPr>
-          <w:p>
-            <w:pPr>
-              <w:jc w:val="left"/>
-            </w:pPr>
-            <w:r>
-              <w:rPr>
-                <w:rFonts w:ascii="TimeNewRoman" w:hAnsi="TimeNewRoman"/>
-                <w:sz w:val="30"/>
-              </w:rPr>
-              <w:t>40×93=3720</w:t>
-            </w:r>
-          </w:p>
-        </w:tc>
-        <w:tc>
-          <w:tcPr>
-            <w:tcW w:type="dxa" w:w="1987"/>
-          </w:tcPr>
-          <w:p>
-            <w:pPr>
-              <w:jc w:val="left"/>
-            </w:pPr>
-            <w:r>
-              <w:rPr>
-                <w:rFonts w:ascii="TimeNewRoman" w:hAnsi="TimeNewRoman"/>
-                <w:sz w:val="30"/>
-              </w:rPr>
-              <w:t>13×40=520</w:t>
-            </w:r>
-          </w:p>
-        </w:tc>
-        <w:tc>
-          <w:tcPr>
-            <w:tcW w:type="dxa" w:w="1987"/>
-          </w:tcPr>
-          <w:p>
-            <w:pPr>
-              <w:jc w:val="left"/>
-            </w:pPr>
-            <w:r>
-              <w:rPr>
-                <w:rFonts w:ascii="TimeNewRoman" w:hAnsi="TimeNewRoman"/>
-                <w:sz w:val="30"/>
-              </w:rPr>
-              <w:t>100×94=9400</w:t>
-            </w:r>
-          </w:p>
-        </w:tc>
-        <w:tc>
-          <w:tcPr>
-            <w:tcW w:type="dxa" w:w="1987"/>
-          </w:tcPr>
-          <w:p>
-            <w:pPr>
-              <w:jc w:val="left"/>
-            </w:pPr>
-            <w:r>
-              <w:rPr>
-                <w:rFonts w:ascii="TimeNewRoman" w:hAnsi="TimeNewRoman"/>
-                <w:sz w:val="30"/>
-              </w:rPr>
-              <w:t>35×70=2450</w:t>
-            </w:r>
-          </w:p>
-        </w:tc>
-        <w:tc>
-          <w:tcPr>
-            <w:tcW w:type="dxa" w:w="1987"/>
-          </w:tcPr>
-          <w:p>
-            <w:pPr>
-              <w:jc w:val="left"/>
-            </w:pPr>
-            <w:r>
-              <w:rPr>
-                <w:rFonts w:ascii="TimeNewRoman" w:hAnsi="TimeNewRoman"/>
-                <w:sz w:val="30"/>
-              </w:rPr>
-              <w:t>57×66=3762</w:t>
-            </w:r>
-          </w:p>
-        </w:tc>
-      </w:tr>
-      <w:tr>
-        <w:tc>
-          <w:tcPr>
-            <w:tcW w:type="dxa" w:w="1987"/>
-          </w:tcPr>
-          <w:p>
-            <w:pPr>
-              <w:jc w:val="left"/>
-            </w:pPr>
-            <w:r>
-              <w:rPr>
-                <w:rFonts w:ascii="TimeNewRoman" w:hAnsi="TimeNewRoman"/>
-                <w:sz w:val="30"/>
-              </w:rPr>
-              <w:t>33×87=2871</w:t>
-            </w:r>
-          </w:p>
-        </w:tc>
-        <w:tc>
-          <w:tcPr>
-            <w:tcW w:type="dxa" w:w="1987"/>
-          </w:tcPr>
-          <w:p>
-            <w:pPr>
-              <w:jc w:val="left"/>
-            </w:pPr>
-            <w:r>
-              <w:rPr>
-                <w:rFonts w:ascii="TimeNewRoman" w:hAnsi="TimeNewRoman"/>
-                <w:sz w:val="30"/>
-              </w:rPr>
-              <w:t>72×90=6480</w:t>
-            </w:r>
-          </w:p>
-        </w:tc>
-        <w:tc>
-          <w:tcPr>
-            <w:tcW w:type="dxa" w:w="1987"/>
-          </w:tcPr>
-          <w:p>
-            <w:pPr>
-              <w:jc w:val="left"/>
-            </w:pPr>
-            <w:r>
-              <w:rPr>
-                <w:rFonts w:ascii="TimeNewRoman" w:hAnsi="TimeNewRoman"/>
-                <w:sz w:val="30"/>
-              </w:rPr>
-              <w:t>41×72=2952</w:t>
-            </w:r>
-          </w:p>
-        </w:tc>
-        <w:tc>
-          <w:tcPr>
-            <w:tcW w:type="dxa" w:w="1987"/>
-          </w:tcPr>
-          <w:p>
-            <w:pPr>
-              <w:jc w:val="left"/>
-            </w:pPr>
-            <w:r>
-              <w:rPr>
-                <w:rFonts w:ascii="TimeNewRoman" w:hAnsi="TimeNewRoman"/>
-                <w:sz w:val="30"/>
-              </w:rPr>
-              <w:t>67×86=5762</w:t>
-            </w:r>
-          </w:p>
-        </w:tc>
-        <w:tc>
-          <w:tcPr>
-            <w:tcW w:type="dxa" w:w="1987"/>
-          </w:tcPr>
-          <w:p>
-            <w:pPr>
-              <w:jc w:val="left"/>
-            </w:pPr>
-            <w:r>
-              <w:rPr>
-                <w:rFonts w:ascii="TimeNewRoman" w:hAnsi="TimeNewRoman"/>
-                <w:sz w:val="30"/>
-              </w:rPr>
-              <w:t>92×76=6992</w:t>
-            </w:r>
-          </w:p>
-        </w:tc>
-      </w:tr>
-      <w:tr>
-        <w:tc>
-          <w:tcPr>
-            <w:tcW w:type="dxa" w:w="1987"/>
-          </w:tcPr>
-          <w:p>
-            <w:pPr>
-              <w:jc w:val="left"/>
-            </w:pPr>
-            <w:r>
-              <w:rPr>
-                <w:rFonts w:ascii="TimeNewRoman" w:hAnsi="TimeNewRoman"/>
-                <w:sz w:val="30"/>
-              </w:rPr>
-              <w:t>29×42=1218</w:t>
-            </w:r>
-          </w:p>
-        </w:tc>
-        <w:tc>
-          <w:tcPr>
-            <w:tcW w:type="dxa" w:w="1987"/>
-          </w:tcPr>
-          <w:p>
-            <w:pPr>
-              <w:jc w:val="left"/>
-            </w:pPr>
-            <w:r>
-              <w:rPr>
-                <w:rFonts w:ascii="TimeNewRoman" w:hAnsi="TimeNewRoman"/>
-                <w:sz w:val="30"/>
-              </w:rPr>
-              <w:t>55×46=2530</w:t>
-            </w:r>
-          </w:p>
-        </w:tc>
-        <w:tc>
-          <w:tcPr>
-            <w:tcW w:type="dxa" w:w="1987"/>
-          </w:tcPr>
-          <w:p>
-            <w:pPr>
-              <w:jc w:val="left"/>
-            </w:pPr>
-            <w:r>
-              <w:rPr>
-                <w:rFonts w:ascii="TimeNewRoman" w:hAnsi="TimeNewRoman"/>
-                <w:sz w:val="30"/>
-              </w:rPr>
-              <w:t>50×100=5000</w:t>
-            </w:r>
-          </w:p>
-        </w:tc>
-        <w:tc>
-          <w:tcPr>
-            <w:tcW w:type="dxa" w:w="1987"/>
-          </w:tcPr>
-          <w:p>
-            <w:pPr>
-              <w:jc w:val="left"/>
-            </w:pPr>
-            <w:r>
-              <w:rPr>
-                <w:rFonts w:ascii="TimeNewRoman" w:hAnsi="TimeNewRoman"/>
-                <w:sz w:val="30"/>
-              </w:rPr>
-              <w:t>56×80=4480</w:t>
-            </w:r>
-          </w:p>
-        </w:tc>
-        <w:tc>
-          <w:tcPr>
-            <w:tcW w:type="dxa" w:w="1987"/>
-          </w:tcPr>
-          <w:p>
-            <w:pPr>
-              <w:jc w:val="left"/>
-            </w:pPr>
-            <w:r>
-              <w:rPr>
-                <w:rFonts w:ascii="TimeNewRoman" w:hAnsi="TimeNewRoman"/>
-                <w:sz w:val="30"/>
-              </w:rPr>
-              <w:t>76×81=6156</w:t>
-            </w:r>
-          </w:p>
-        </w:tc>
-      </w:tr>
-      <w:tr>
-        <w:tc>
-          <w:tcPr>
-            <w:tcW w:type="dxa" w:w="1987"/>
-          </w:tcPr>
-          <w:p>
-            <w:pPr>
-              <w:jc w:val="left"/>
-            </w:pPr>
-            <w:r>
-              <w:rPr>
-                <w:rFonts w:ascii="TimeNewRoman" w:hAnsi="TimeNewRoman"/>
-                <w:sz w:val="30"/>
-              </w:rPr>
-              <w:t>11×44=484</w:t>
-            </w:r>
-          </w:p>
-        </w:tc>
-        <w:tc>
-          <w:tcPr>
-            <w:tcW w:type="dxa" w:w="1987"/>
-          </w:tcPr>
-          <w:p>
-            <w:pPr>
-              <w:jc w:val="left"/>
-            </w:pPr>
-            <w:r>
-              <w:rPr>
-                <w:rFonts w:ascii="TimeNewRoman" w:hAnsi="TimeNewRoman"/>
-                <w:sz w:val="30"/>
-              </w:rPr>
-              <w:t>74×98=7252</w:t>
-            </w:r>
-          </w:p>
-        </w:tc>
-        <w:tc>
-          <w:tcPr>
-            <w:tcW w:type="dxa" w:w="1987"/>
-          </w:tcPr>
-          <w:p>
-            <w:pPr>
-              <w:jc w:val="left"/>
-            </w:pPr>
-            <w:r>
-              <w:rPr>
-                <w:rFonts w:ascii="TimeNewRoman" w:hAnsi="TimeNewRoman"/>
-                <w:sz w:val="30"/>
-              </w:rPr>
-              <w:t>35×28=980</w:t>
-            </w:r>
-          </w:p>
-        </w:tc>
-        <w:tc>
-          <w:tcPr>
-            <w:tcW w:type="dxa" w:w="1987"/>
-          </w:tcPr>
-          <w:p>
-            <w:pPr>
-              <w:jc w:val="left"/>
-            </w:pPr>
-            <w:r>
-              <w:rPr>
-                <w:rFonts w:ascii="TimeNewRoman" w:hAnsi="TimeNewRoman"/>
-                <w:sz w:val="30"/>
-              </w:rPr>
-              <w:t>11×39=429</w:t>
-            </w:r>
-          </w:p>
-        </w:tc>
-        <w:tc>
-          <w:tcPr>
-            <w:tcW w:type="dxa" w:w="1987"/>
-          </w:tcPr>
-          <w:p>
-            <w:pPr>
-              <w:jc w:val="left"/>
-            </w:pPr>
-            <w:r>
-              <w:rPr>
-                <w:rFonts w:ascii="TimeNewRoman" w:hAnsi="TimeNewRoman"/>
-                <w:sz w:val="30"/>
-              </w:rPr>
-              <w:t>59×40=2360</w:t>
-            </w:r>
-          </w:p>
-        </w:tc>
-      </w:tr>
-      <w:tr>
-        <w:tc>
-          <w:tcPr>
-            <w:tcW w:type="dxa" w:w="1987"/>
-          </w:tcPr>
-          <w:p>
-            <w:pPr>
-              <w:jc w:val="left"/>
-            </w:pPr>
-            <w:r>
-              <w:rPr>
-                <w:rFonts w:ascii="TimeNewRoman" w:hAnsi="TimeNewRoman"/>
-                <w:sz w:val="30"/>
-              </w:rPr>
-              <w:t>42×86=3612</w:t>
-            </w:r>
-          </w:p>
-        </w:tc>
-        <w:tc>
-          <w:tcPr>
-            <w:tcW w:type="dxa" w:w="1987"/>
-          </w:tcPr>
-          <w:p>
-            <w:pPr>
-              <w:jc w:val="left"/>
-            </w:pPr>
-            <w:r>
-              <w:rPr>
-                <w:rFonts w:ascii="TimeNewRoman" w:hAnsi="TimeNewRoman"/>
-                <w:sz w:val="30"/>
-              </w:rPr>
-              <w:t>12×24=288</w:t>
-            </w:r>
-          </w:p>
-        </w:tc>
-        <w:tc>
-          <w:tcPr>
-            <w:tcW w:type="dxa" w:w="1987"/>
-          </w:tcPr>
-          <w:p>
-            <w:pPr>
-              <w:jc w:val="left"/>
-            </w:pPr>
-            <w:r>
-              <w:rPr>
-                <w:rFonts w:ascii="TimeNewRoman" w:hAnsi="TimeNewRoman"/>
-                <w:sz w:val="30"/>
-              </w:rPr>
-              <w:t>86×31=2666</w:t>
+              <w:t>81×20=1620</w:t>
             </w:r>
           </w:p>
         </w:tc>
@@ -1326,7 +1483,24 @@
                 <w:rFonts w:ascii="TimeNewRoman" w:hAnsi="TimeNewRoman"/>
                 <w:sz w:val="30"/>
               </w:rPr>
-              <w:t>66×93=6138</w:t>
+              <w:t>61×22=1342</w:t>
+            </w:r>
+          </w:p>
+        </w:tc>
+        <w:tc>
+          <w:tcPr>
+            <w:tcW w:type="dxa" w:w="1987"/>
+          </w:tcPr>
+          <w:p>
+            <w:pPr>
+              <w:jc w:val="left"/>
+            </w:pPr>
+            <w:r>
+              <w:rPr>
+                <w:rFonts w:ascii="TimeNewRoman" w:hAnsi="TimeNewRoman"/>
+                <w:sz w:val="30"/>
+              </w:rPr>
+              <w:t>85×13=1105</w:t>
             </w:r>
           </w:p>
         </w:tc>
@@ -1345,7 +1519,7 @@
                 <w:rFonts w:ascii="TimeNewRoman" w:hAnsi="TimeNewRoman"/>
                 <w:sz w:val="30"/>
               </w:rPr>
-              <w:t>49×84=4116</w:t>
+              <w:t>83×18=1494</w:t>
             </w:r>
           </w:p>
         </w:tc>
@@ -1362,7 +1536,7 @@
                 <w:rFonts w:ascii="TimeNewRoman" w:hAnsi="TimeNewRoman"/>
                 <w:sz w:val="30"/>
               </w:rPr>
-              <w:t>28×94=2632</w:t>
+              <w:t>69×28=1932</w:t>
             </w:r>
           </w:p>
         </w:tc>
@@ -1379,7 +1553,7 @@
                 <w:rFonts w:ascii="TimeNewRoman" w:hAnsi="TimeNewRoman"/>
                 <w:sz w:val="30"/>
               </w:rPr>
-              <w:t>97×37=3589</w:t>
+              <w:t>71×70=4970</w:t>
             </w:r>
           </w:p>
         </w:tc>
@@ -1396,7 +1570,7 @@
                 <w:rFonts w:ascii="TimeNewRoman" w:hAnsi="TimeNewRoman"/>
                 <w:sz w:val="30"/>
               </w:rPr>
-              <w:t>54×48=2592</w:t>
+              <w:t>44×78=3432</w:t>
             </w:r>
           </w:p>
         </w:tc>
@@ -1413,7 +1587,7 @@
                 <w:rFonts w:ascii="TimeNewRoman" w:hAnsi="TimeNewRoman"/>
                 <w:sz w:val="30"/>
               </w:rPr>
-              <w:t>69×15=1035</w:t>
+              <w:t>93×10=930</w:t>
             </w:r>
           </w:p>
         </w:tc>
@@ -1432,7 +1606,7 @@
                 <w:rFonts w:ascii="TimeNewRoman" w:hAnsi="TimeNewRoman"/>
                 <w:sz w:val="30"/>
               </w:rPr>
-              <w:t>57×97=5529</w:t>
+              <w:t>58×28=1624</w:t>
             </w:r>
           </w:p>
         </w:tc>
@@ -1449,7 +1623,7 @@
                 <w:rFonts w:ascii="TimeNewRoman" w:hAnsi="TimeNewRoman"/>
                 <w:sz w:val="30"/>
               </w:rPr>
-              <w:t>22×61=1342</w:t>
+              <w:t>65×10=650</w:t>
             </w:r>
           </w:p>
         </w:tc>
@@ -1466,7 +1640,7 @@
                 <w:rFonts w:ascii="TimeNewRoman" w:hAnsi="TimeNewRoman"/>
                 <w:sz w:val="30"/>
               </w:rPr>
-              <w:t>50×47=2350</w:t>
+              <w:t>25×51=1275</w:t>
             </w:r>
           </w:p>
         </w:tc>
@@ -1483,7 +1657,7 @@
                 <w:rFonts w:ascii="TimeNewRoman" w:hAnsi="TimeNewRoman"/>
                 <w:sz w:val="30"/>
               </w:rPr>
-              <w:t>73×10=730</w:t>
+              <w:t>77×31=2387</w:t>
             </w:r>
           </w:p>
         </w:tc>
@@ -1500,7 +1674,7 @@
                 <w:rFonts w:ascii="TimeNewRoman" w:hAnsi="TimeNewRoman"/>
                 <w:sz w:val="30"/>
               </w:rPr>
-              <w:t>20×22=440</w:t>
+              <w:t>85×27=2295</w:t>
             </w:r>
           </w:p>
         </w:tc>
@@ -1519,7 +1693,7 @@
                 <w:rFonts w:ascii="TimeNewRoman" w:hAnsi="TimeNewRoman"/>
                 <w:sz w:val="30"/>
               </w:rPr>
-              <w:t>54×79=4266</w:t>
+              <w:t>32×83=2656</w:t>
             </w:r>
           </w:p>
         </w:tc>
@@ -1536,7 +1710,7 @@
                 <w:rFonts w:ascii="TimeNewRoman" w:hAnsi="TimeNewRoman"/>
                 <w:sz w:val="30"/>
               </w:rPr>
-              <w:t>48×28=1344</w:t>
+              <w:t>27×89=2403</w:t>
             </w:r>
           </w:p>
         </w:tc>
@@ -1553,7 +1727,7 @@
                 <w:rFonts w:ascii="TimeNewRoman" w:hAnsi="TimeNewRoman"/>
                 <w:sz w:val="30"/>
               </w:rPr>
-              <w:t>34×72=2448</w:t>
+              <w:t>59×56=3304</w:t>
             </w:r>
           </w:p>
         </w:tc>
@@ -1570,7 +1744,7 @@
                 <w:rFonts w:ascii="TimeNewRoman" w:hAnsi="TimeNewRoman"/>
                 <w:sz w:val="30"/>
               </w:rPr>
-              <w:t>52×10=520</w:t>
+              <w:t>53×10=530</w:t>
             </w:r>
           </w:p>
         </w:tc>
@@ -1587,181 +1761,7 @@
                 <w:rFonts w:ascii="TimeNewRoman" w:hAnsi="TimeNewRoman"/>
                 <w:sz w:val="30"/>
               </w:rPr>
-              <w:t>85×85=7225</w:t>
-            </w:r>
-          </w:p>
-        </w:tc>
-      </w:tr>
-      <w:tr>
-        <w:tc>
-          <w:tcPr>
-            <w:tcW w:type="dxa" w:w="1987"/>
-          </w:tcPr>
-          <w:p>
-            <w:pPr>
-              <w:jc w:val="left"/>
-            </w:pPr>
-            <w:r>
-              <w:rPr>
-                <w:rFonts w:ascii="TimeNewRoman" w:hAnsi="TimeNewRoman"/>
-                <w:sz w:val="30"/>
-              </w:rPr>
-              <w:t>18×63=1134</w:t>
-            </w:r>
-          </w:p>
-        </w:tc>
-        <w:tc>
-          <w:tcPr>
-            <w:tcW w:type="dxa" w:w="1987"/>
-          </w:tcPr>
-          <w:p>
-            <w:pPr>
-              <w:jc w:val="left"/>
-            </w:pPr>
-            <w:r>
-              <w:rPr>
-                <w:rFonts w:ascii="TimeNewRoman" w:hAnsi="TimeNewRoman"/>
-                <w:sz w:val="30"/>
-              </w:rPr>
-              <w:t>25×60=1500</w:t>
-            </w:r>
-          </w:p>
-        </w:tc>
-        <w:tc>
-          <w:tcPr>
-            <w:tcW w:type="dxa" w:w="1987"/>
-          </w:tcPr>
-          <w:p>
-            <w:pPr>
-              <w:jc w:val="left"/>
-            </w:pPr>
-            <w:r>
-              <w:rPr>
-                <w:rFonts w:ascii="TimeNewRoman" w:hAnsi="TimeNewRoman"/>
-                <w:sz w:val="30"/>
-              </w:rPr>
-              <w:t>74×80=5920</w:t>
-            </w:r>
-          </w:p>
-        </w:tc>
-        <w:tc>
-          <w:tcPr>
-            <w:tcW w:type="dxa" w:w="1987"/>
-          </w:tcPr>
-          <w:p>
-            <w:pPr>
-              <w:jc w:val="left"/>
-            </w:pPr>
-            <w:r>
-              <w:rPr>
-                <w:rFonts w:ascii="TimeNewRoman" w:hAnsi="TimeNewRoman"/>
-                <w:sz w:val="30"/>
-              </w:rPr>
-              <w:t>84×60=5040</w:t>
-            </w:r>
-          </w:p>
-        </w:tc>
-        <w:tc>
-          <w:tcPr>
-            <w:tcW w:type="dxa" w:w="1987"/>
-          </w:tcPr>
-          <w:p>
-            <w:pPr>
-              <w:jc w:val="left"/>
-            </w:pPr>
-            <w:r>
-              <w:rPr>
-                <w:rFonts w:ascii="TimeNewRoman" w:hAnsi="TimeNewRoman"/>
-                <w:sz w:val="30"/>
-              </w:rPr>
-              <w:t>18×66=1188</w:t>
-            </w:r>
-          </w:p>
-        </w:tc>
-      </w:tr>
-      <w:tr>
-        <w:tc>
-          <w:tcPr>
-            <w:tcW w:type="dxa" w:w="1987"/>
-          </w:tcPr>
-          <w:p>
-            <w:pPr>
-              <w:jc w:val="left"/>
-            </w:pPr>
-            <w:r>
-              <w:rPr>
-                <w:rFonts w:ascii="TimeNewRoman" w:hAnsi="TimeNewRoman"/>
-                <w:sz w:val="30"/>
-              </w:rPr>
-              <w:t>68×35=2380</w:t>
-            </w:r>
-          </w:p>
-        </w:tc>
-        <w:tc>
-          <w:tcPr>
-            <w:tcW w:type="dxa" w:w="1987"/>
-          </w:tcPr>
-          <w:p>
-            <w:pPr>
-              <w:jc w:val="left"/>
-            </w:pPr>
-            <w:r>
-              <w:rPr>
-                <w:rFonts w:ascii="TimeNewRoman" w:hAnsi="TimeNewRoman"/>
-                <w:sz w:val="30"/>
-              </w:rPr>
-              <w:t>85×100=8500</w:t>
-            </w:r>
-          </w:p>
-        </w:tc>
-        <w:tc>
-          <w:tcPr>
-            <w:tcW w:type="dxa" w:w="1987"/>
-          </w:tcPr>
-          <w:p>
-            <w:pPr>
-              <w:jc w:val="left"/>
-            </w:pPr>
-            <w:r>
-              <w:rPr>
-                <w:rFonts w:ascii="TimeNewRoman" w:hAnsi="TimeNewRoman"/>
-                <w:sz w:val="30"/>
-              </w:rPr>
-              <w:t>47×84=3948</w:t>
-            </w:r>
-          </w:p>
-        </w:tc>
-        <w:tc>
-          <w:tcPr>
-            <w:tcW w:type="dxa" w:w="1987"/>
-          </w:tcPr>
-          <w:p>
-            <w:pPr>
-              <w:jc w:val="left"/>
-            </w:pPr>
-            <w:r>
-              <w:rPr>
-                <w:rFonts w:ascii="TimeNewRoman" w:hAnsi="TimeNewRoman"/>
-                <w:sz w:val="30"/>
-              </w:rPr>
-              <w:t>49×36=1764</w:t>
-            </w:r>
-          </w:p>
-        </w:tc>
-        <w:tc>
-          <w:tcPr>
-            <w:tcW w:type="dxa" w:w="1987"/>
-          </w:tcPr>
-          <w:p>
-            <w:pPr>
-              <w:jc w:val="left"/>
-            </w:pPr>
-            <w:r>
-              <w:rPr>
-                <w:rFonts w:ascii="TimeNewRoman" w:hAnsi="TimeNewRoman"/>
-                <w:sz w:val="30"/>
-              </w:rPr>
-              <w:t>13×69=897</w:t>
+              <w:t>45×79=3555</w:t>
             </w:r>
           </w:p>
         </w:tc>

</xml_diff>